<commit_message>
Adicionada a foto do diagrama de classe e corrigido doc
</commit_message>
<xml_diff>
--- a/EngenhariaSoftware/PI/Projeto Interdisciplinar II SaneaSP.docx
+++ b/EngenhariaSoftware/PI/Projeto Interdisciplinar II SaneaSP.docx
@@ -1017,21 +1017,7 @@
                 <w:rStyle w:val="Hyperlink"/>
                 <w:noProof/>
               </w:rPr>
-              <w:t>RE</w:t>
-            </w:r>
-            <w:r>
-              <w:rPr>
-                <w:rStyle w:val="Hyperlink"/>
-                <w:noProof/>
-              </w:rPr>
-              <w:t>Q</w:t>
-            </w:r>
-            <w:r>
-              <w:rPr>
-                <w:rStyle w:val="Hyperlink"/>
-                <w:noProof/>
-              </w:rPr>
-              <w:t>UISITOS DO PROJETO</w:t>
+              <w:t>REQUISITOS DO PROJETO</w:t>
             </w:r>
             <w:r>
               <w:rPr>
@@ -4675,7 +4661,7 @@
       </w:tr>
       <w:tr>
         <w:trPr>
-          <w:trHeight w:val="580"/>
+          <w:trHeight w:val="290"/>
         </w:trPr>
         <w:tc>
           <w:tcPr>
@@ -4743,7 +4729,7 @@
                 <w:sz w:val="22"/>
                 <w:lang w:eastAsia="pt-BR"/>
               </w:rPr>
-              <w:t>link para a página de reclamações (NF)</w:t>
+              <w:t>Barra de Navegação</w:t>
             </w:r>
           </w:p>
         </w:tc>
@@ -4772,312 +4758,7 @@
                 <w:sz w:val="22"/>
                 <w:lang w:eastAsia="pt-BR"/>
               </w:rPr>
-              <w:t>H</w:t>
-            </w:r>
-            <w:r>
-              <w:rPr>
-                <w:rFonts w:ascii="Calibri" w:eastAsia="Times New Roman" w:hAnsi="Calibri" w:cs="Calibri"/>
-                <w:color w:val="000000"/>
-                <w:sz w:val="22"/>
-                <w:lang w:eastAsia="pt-BR"/>
-              </w:rPr>
-              <w:t xml:space="preserve">averá no </w:t>
-            </w:r>
-            <w:proofErr w:type="spellStart"/>
-            <w:r>
-              <w:rPr>
-                <w:rFonts w:ascii="Calibri" w:eastAsia="Times New Roman" w:hAnsi="Calibri" w:cs="Calibri"/>
-                <w:color w:val="000000"/>
-                <w:sz w:val="22"/>
-                <w:lang w:eastAsia="pt-BR"/>
-              </w:rPr>
-              <w:t>footer</w:t>
-            </w:r>
-            <w:proofErr w:type="spellEnd"/>
-            <w:r>
-              <w:rPr>
-                <w:rFonts w:ascii="Calibri" w:eastAsia="Times New Roman" w:hAnsi="Calibri" w:cs="Calibri"/>
-                <w:color w:val="000000"/>
-                <w:sz w:val="22"/>
-                <w:lang w:eastAsia="pt-BR"/>
-              </w:rPr>
-              <w:t xml:space="preserve"> um link direcionando o usuário para a página de reclamações</w:t>
-            </w:r>
-            <w:r>
-              <w:rPr>
-                <w:rFonts w:ascii="Calibri" w:eastAsia="Times New Roman" w:hAnsi="Calibri" w:cs="Calibri"/>
-                <w:color w:val="000000"/>
-                <w:sz w:val="22"/>
-                <w:lang w:eastAsia="pt-BR"/>
-              </w:rPr>
-              <w:t>.</w:t>
-            </w:r>
-          </w:p>
-        </w:tc>
-      </w:tr>
-      <w:tr>
-        <w:trPr>
-          <w:cnfStyle w:val="000000100000" w:firstRow="0" w:lastRow="0" w:firstColumn="0" w:lastColumn="0" w:oddVBand="0" w:evenVBand="0" w:oddHBand="1" w:evenHBand="0" w:firstRowFirstColumn="0" w:firstRowLastColumn="0" w:lastRowFirstColumn="0" w:lastRowLastColumn="0"/>
-          <w:trHeight w:val="290"/>
-        </w:trPr>
-        <w:tc>
-          <w:tcPr>
-            <w:cnfStyle w:val="001000000000" w:firstRow="0" w:lastRow="0" w:firstColumn="1" w:lastColumn="0" w:oddVBand="0" w:evenVBand="0" w:oddHBand="0" w:evenHBand="0" w:firstRowFirstColumn="0" w:firstRowLastColumn="0" w:lastRowFirstColumn="0" w:lastRowLastColumn="0"/>
-            <w:tcW w:w="1360" w:type="dxa"/>
-            <w:tcBorders>
-              <w:left w:val="none" w:sz="0" w:space="0" w:color="auto"/>
-            </w:tcBorders>
-            <w:hideMark/>
-          </w:tcPr>
-          <w:p>
-            <w:pPr>
-              <w:spacing w:before="0" w:line="240" w:lineRule="auto"/>
-              <w:ind w:firstLine="0"/>
-              <w:jc w:val="left"/>
-              <w:rPr>
-                <w:rFonts w:ascii="Calibri" w:eastAsia="Times New Roman" w:hAnsi="Calibri" w:cs="Calibri"/>
-                <w:color w:val="000000"/>
-                <w:sz w:val="22"/>
-                <w:lang w:eastAsia="pt-BR"/>
-              </w:rPr>
-            </w:pPr>
-            <w:r>
-              <w:rPr>
-                <w:rFonts w:ascii="Calibri" w:eastAsia="Times New Roman" w:hAnsi="Calibri" w:cs="Calibri"/>
-                <w:color w:val="000000"/>
-                <w:sz w:val="22"/>
-                <w:lang w:eastAsia="pt-BR"/>
-              </w:rPr>
-              <w:t>RF01</w:t>
-            </w:r>
-            <w:r>
-              <w:rPr>
-                <w:rFonts w:ascii="Calibri" w:eastAsia="Times New Roman" w:hAnsi="Calibri" w:cs="Calibri"/>
-                <w:color w:val="000000"/>
-                <w:sz w:val="22"/>
-                <w:lang w:eastAsia="pt-BR"/>
-              </w:rPr>
-              <w:t>3</w:t>
-            </w:r>
-          </w:p>
-        </w:tc>
-        <w:tc>
-          <w:tcPr>
-            <w:tcW w:w="3840" w:type="dxa"/>
-            <w:hideMark/>
-          </w:tcPr>
-          <w:p>
-            <w:pPr>
-              <w:spacing w:before="0" w:line="240" w:lineRule="auto"/>
-              <w:ind w:firstLine="0"/>
-              <w:jc w:val="center"/>
-              <w:cnfStyle w:val="000000100000" w:firstRow="0" w:lastRow="0" w:firstColumn="0" w:lastColumn="0" w:oddVBand="0" w:evenVBand="0" w:oddHBand="1" w:evenHBand="0" w:firstRowFirstColumn="0" w:firstRowLastColumn="0" w:lastRowFirstColumn="0" w:lastRowLastColumn="0"/>
-              <w:rPr>
-                <w:rFonts w:ascii="Calibri" w:eastAsia="Times New Roman" w:hAnsi="Calibri" w:cs="Calibri"/>
-                <w:color w:val="000000"/>
-                <w:sz w:val="22"/>
-                <w:lang w:eastAsia="pt-BR"/>
-              </w:rPr>
-            </w:pPr>
-            <w:r>
-              <w:rPr>
-                <w:rFonts w:ascii="Calibri" w:eastAsia="Times New Roman" w:hAnsi="Calibri" w:cs="Calibri"/>
-                <w:color w:val="000000"/>
-                <w:sz w:val="22"/>
-                <w:lang w:eastAsia="pt-BR"/>
-              </w:rPr>
-              <w:t>Barra de Navegação</w:t>
-            </w:r>
-          </w:p>
-        </w:tc>
-        <w:tc>
-          <w:tcPr>
-            <w:tcW w:w="3300" w:type="dxa"/>
-            <w:hideMark/>
-          </w:tcPr>
-          <w:p>
-            <w:pPr>
-              <w:spacing w:before="0" w:line="240" w:lineRule="auto"/>
-              <w:ind w:firstLine="0"/>
-              <w:jc w:val="center"/>
-              <w:cnfStyle w:val="000000100000" w:firstRow="0" w:lastRow="0" w:firstColumn="0" w:lastColumn="0" w:oddVBand="0" w:evenVBand="0" w:oddHBand="1" w:evenHBand="0" w:firstRowFirstColumn="0" w:firstRowLastColumn="0" w:lastRowFirstColumn="0" w:lastRowLastColumn="0"/>
-              <w:rPr>
-                <w:rFonts w:ascii="Calibri" w:eastAsia="Times New Roman" w:hAnsi="Calibri" w:cs="Calibri"/>
-                <w:color w:val="000000"/>
-                <w:sz w:val="22"/>
-                <w:lang w:eastAsia="pt-BR"/>
-              </w:rPr>
-            </w:pPr>
-            <w:r>
-              <w:rPr>
-                <w:rFonts w:ascii="Calibri" w:eastAsia="Times New Roman" w:hAnsi="Calibri" w:cs="Calibri"/>
-                <w:color w:val="000000"/>
-                <w:sz w:val="22"/>
-                <w:lang w:eastAsia="pt-BR"/>
-              </w:rPr>
               <w:t>Barra para o acesso rápido de outras áreas do site</w:t>
-            </w:r>
-            <w:r>
-              <w:rPr>
-                <w:rFonts w:ascii="Calibri" w:eastAsia="Times New Roman" w:hAnsi="Calibri" w:cs="Calibri"/>
-                <w:color w:val="000000"/>
-                <w:sz w:val="22"/>
-                <w:lang w:eastAsia="pt-BR"/>
-              </w:rPr>
-              <w:t>.</w:t>
-            </w:r>
-          </w:p>
-        </w:tc>
-      </w:tr>
-      <w:tr>
-        <w:trPr>
-          <w:trHeight w:val="580"/>
-        </w:trPr>
-        <w:tc>
-          <w:tcPr>
-            <w:cnfStyle w:val="001000000000" w:firstRow="0" w:lastRow="0" w:firstColumn="1" w:lastColumn="0" w:oddVBand="0" w:evenVBand="0" w:oddHBand="0" w:evenHBand="0" w:firstRowFirstColumn="0" w:firstRowLastColumn="0" w:lastRowFirstColumn="0" w:lastRowLastColumn="0"/>
-            <w:tcW w:w="1360" w:type="dxa"/>
-            <w:tcBorders>
-              <w:left w:val="none" w:sz="0" w:space="0" w:color="auto"/>
-            </w:tcBorders>
-            <w:hideMark/>
-          </w:tcPr>
-          <w:p>
-            <w:pPr>
-              <w:spacing w:before="0" w:line="240" w:lineRule="auto"/>
-              <w:ind w:firstLine="0"/>
-              <w:jc w:val="left"/>
-              <w:rPr>
-                <w:rFonts w:ascii="Calibri" w:eastAsia="Times New Roman" w:hAnsi="Calibri" w:cs="Calibri"/>
-                <w:color w:val="000000"/>
-                <w:sz w:val="22"/>
-                <w:lang w:eastAsia="pt-BR"/>
-              </w:rPr>
-            </w:pPr>
-            <w:r>
-              <w:rPr>
-                <w:rFonts w:ascii="Calibri" w:eastAsia="Times New Roman" w:hAnsi="Calibri" w:cs="Calibri"/>
-                <w:color w:val="000000"/>
-                <w:sz w:val="22"/>
-                <w:lang w:eastAsia="pt-BR"/>
-              </w:rPr>
-              <w:t>RF01</w:t>
-            </w:r>
-            <w:r>
-              <w:rPr>
-                <w:rFonts w:ascii="Calibri" w:eastAsia="Times New Roman" w:hAnsi="Calibri" w:cs="Calibri"/>
-                <w:color w:val="000000"/>
-                <w:sz w:val="22"/>
-                <w:lang w:eastAsia="pt-BR"/>
-              </w:rPr>
-              <w:t>4</w:t>
-            </w:r>
-          </w:p>
-        </w:tc>
-        <w:tc>
-          <w:tcPr>
-            <w:tcW w:w="3840" w:type="dxa"/>
-            <w:hideMark/>
-          </w:tcPr>
-          <w:p>
-            <w:pPr>
-              <w:spacing w:before="0" w:line="240" w:lineRule="auto"/>
-              <w:ind w:firstLine="0"/>
-              <w:jc w:val="center"/>
-              <w:cnfStyle w:val="000000000000" w:firstRow="0" w:lastRow="0" w:firstColumn="0" w:lastColumn="0" w:oddVBand="0" w:evenVBand="0" w:oddHBand="0" w:evenHBand="0" w:firstRowFirstColumn="0" w:firstRowLastColumn="0" w:lastRowFirstColumn="0" w:lastRowLastColumn="0"/>
-              <w:rPr>
-                <w:rFonts w:ascii="Calibri" w:eastAsia="Times New Roman" w:hAnsi="Calibri" w:cs="Calibri"/>
-                <w:color w:val="000000"/>
-                <w:sz w:val="22"/>
-                <w:lang w:eastAsia="pt-BR"/>
-              </w:rPr>
-            </w:pPr>
-            <w:r>
-              <w:rPr>
-                <w:rFonts w:ascii="Calibri" w:eastAsia="Times New Roman" w:hAnsi="Calibri" w:cs="Calibri"/>
-                <w:color w:val="000000"/>
-                <w:sz w:val="22"/>
-                <w:lang w:eastAsia="pt-BR"/>
-              </w:rPr>
-              <w:t>Exibir órgãos responsáveis</w:t>
-            </w:r>
-          </w:p>
-        </w:tc>
-        <w:tc>
-          <w:tcPr>
-            <w:tcW w:w="3300" w:type="dxa"/>
-            <w:hideMark/>
-          </w:tcPr>
-          <w:p>
-            <w:pPr>
-              <w:spacing w:before="0" w:line="240" w:lineRule="auto"/>
-              <w:ind w:firstLine="0"/>
-              <w:jc w:val="center"/>
-              <w:cnfStyle w:val="000000000000" w:firstRow="0" w:lastRow="0" w:firstColumn="0" w:lastColumn="0" w:oddVBand="0" w:evenVBand="0" w:oddHBand="0" w:evenHBand="0" w:firstRowFirstColumn="0" w:firstRowLastColumn="0" w:lastRowFirstColumn="0" w:lastRowLastColumn="0"/>
-              <w:rPr>
-                <w:rFonts w:ascii="Calibri" w:eastAsia="Times New Roman" w:hAnsi="Calibri" w:cs="Calibri"/>
-                <w:color w:val="000000"/>
-                <w:sz w:val="22"/>
-                <w:lang w:eastAsia="pt-BR"/>
-              </w:rPr>
-            </w:pPr>
-            <w:r>
-              <w:rPr>
-                <w:rFonts w:ascii="Calibri" w:eastAsia="Times New Roman" w:hAnsi="Calibri" w:cs="Calibri"/>
-                <w:color w:val="000000"/>
-                <w:sz w:val="22"/>
-                <w:lang w:eastAsia="pt-BR"/>
-              </w:rPr>
-              <w:t>H</w:t>
-            </w:r>
-            <w:r>
-              <w:rPr>
-                <w:rFonts w:ascii="Calibri" w:eastAsia="Times New Roman" w:hAnsi="Calibri" w:cs="Calibri"/>
-                <w:color w:val="000000"/>
-                <w:sz w:val="22"/>
-                <w:lang w:eastAsia="pt-BR"/>
-              </w:rPr>
-              <w:t xml:space="preserve">averá no </w:t>
-            </w:r>
-            <w:proofErr w:type="spellStart"/>
-            <w:r>
-              <w:rPr>
-                <w:rFonts w:ascii="Calibri" w:eastAsia="Times New Roman" w:hAnsi="Calibri" w:cs="Calibri"/>
-                <w:color w:val="000000"/>
-                <w:sz w:val="22"/>
-                <w:lang w:eastAsia="pt-BR"/>
-              </w:rPr>
-              <w:t>footer</w:t>
-            </w:r>
-            <w:proofErr w:type="spellEnd"/>
-            <w:r>
-              <w:rPr>
-                <w:rFonts w:ascii="Calibri" w:eastAsia="Times New Roman" w:hAnsi="Calibri" w:cs="Calibri"/>
-                <w:color w:val="000000"/>
-                <w:sz w:val="22"/>
-                <w:lang w:eastAsia="pt-BR"/>
-              </w:rPr>
-              <w:t xml:space="preserve"> um link direcionando o usuário para a página de </w:t>
-            </w:r>
-            <w:proofErr w:type="spellStart"/>
-            <w:r>
-              <w:rPr>
-                <w:rFonts w:ascii="Calibri" w:eastAsia="Times New Roman" w:hAnsi="Calibri" w:cs="Calibri"/>
-                <w:color w:val="000000"/>
-                <w:sz w:val="22"/>
-                <w:lang w:eastAsia="pt-BR"/>
-              </w:rPr>
-              <w:t>orgãos</w:t>
-            </w:r>
-            <w:proofErr w:type="spellEnd"/>
-            <w:r>
-              <w:rPr>
-                <w:rFonts w:ascii="Calibri" w:eastAsia="Times New Roman" w:hAnsi="Calibri" w:cs="Calibri"/>
-                <w:color w:val="000000"/>
-                <w:sz w:val="22"/>
-                <w:lang w:eastAsia="pt-BR"/>
-              </w:rPr>
-              <w:t xml:space="preserve"> responsáveis</w:t>
             </w:r>
             <w:r>
               <w:rPr>
@@ -5133,7 +4814,7 @@
                 <w:sz w:val="22"/>
                 <w:lang w:eastAsia="pt-BR"/>
               </w:rPr>
-              <w:t>5</w:t>
+              <w:t>3</w:t>
             </w:r>
           </w:p>
         </w:tc>
@@ -5162,7 +4843,7 @@
                 <w:sz w:val="22"/>
                 <w:lang w:eastAsia="pt-BR"/>
               </w:rPr>
-              <w:t>Exibir doenças relacionadas</w:t>
+              <w:t>Exibir órgãos responsáveis</w:t>
             </w:r>
           </w:p>
         </w:tc>
@@ -5220,7 +4901,27 @@
                 <w:sz w:val="22"/>
                 <w:lang w:eastAsia="pt-BR"/>
               </w:rPr>
-              <w:t xml:space="preserve"> um link direcionando o usuário para a página de doenças relacionadas</w:t>
+              <w:t xml:space="preserve"> um link direcionando o usuário para a página de </w:t>
+            </w:r>
+            <w:proofErr w:type="spellStart"/>
+            <w:r>
+              <w:rPr>
+                <w:rFonts w:ascii="Calibri" w:eastAsia="Times New Roman" w:hAnsi="Calibri" w:cs="Calibri"/>
+                <w:color w:val="000000"/>
+                <w:sz w:val="22"/>
+                <w:lang w:eastAsia="pt-BR"/>
+              </w:rPr>
+              <w:t>orgãos</w:t>
+            </w:r>
+            <w:proofErr w:type="spellEnd"/>
+            <w:r>
+              <w:rPr>
+                <w:rFonts w:ascii="Calibri" w:eastAsia="Times New Roman" w:hAnsi="Calibri" w:cs="Calibri"/>
+                <w:color w:val="000000"/>
+                <w:sz w:val="22"/>
+                <w:lang w:eastAsia="pt-BR"/>
+              </w:rPr>
+              <w:t xml:space="preserve"> responsáveis</w:t>
             </w:r>
             <w:r>
               <w:rPr>
@@ -5244,8 +4945,8 @@
             <w:tcW w:w="1360" w:type="dxa"/>
             <w:tcBorders>
               <w:left w:val="none" w:sz="0" w:space="0" w:color="auto"/>
-              <w:bottom w:val="none" w:sz="0" w:space="0" w:color="auto"/>
-            </w:tcBorders>
+            </w:tcBorders>
+            <w:hideMark/>
           </w:tcPr>
           <w:p>
             <w:pPr>
@@ -5266,7 +4967,7 @@
                 <w:sz w:val="22"/>
                 <w:lang w:eastAsia="pt-BR"/>
               </w:rPr>
-              <w:t>RF0</w:t>
+              <w:t>RF01</w:t>
             </w:r>
             <w:r>
               <w:rPr>
@@ -5275,22 +4976,14 @@
                 <w:sz w:val="22"/>
                 <w:lang w:eastAsia="pt-BR"/>
               </w:rPr>
-              <w:t>1</w:t>
-            </w:r>
-            <w:r>
-              <w:rPr>
-                <w:rFonts w:ascii="Calibri" w:eastAsia="Times New Roman" w:hAnsi="Calibri" w:cs="Calibri"/>
-                <w:color w:val="000000"/>
-                <w:sz w:val="22"/>
-                <w:lang w:eastAsia="pt-BR"/>
-              </w:rPr>
-              <w:t>6</w:t>
+              <w:t>4</w:t>
             </w:r>
           </w:p>
         </w:tc>
         <w:tc>
           <w:tcPr>
             <w:tcW w:w="3840" w:type="dxa"/>
+            <w:hideMark/>
           </w:tcPr>
           <w:p>
             <w:pPr>
@@ -5312,13 +5005,14 @@
                 <w:sz w:val="22"/>
                 <w:lang w:eastAsia="pt-BR"/>
               </w:rPr>
-              <w:t>Gerar log</w:t>
+              <w:t>Exibir doenças relacionadas</w:t>
             </w:r>
           </w:p>
         </w:tc>
         <w:tc>
           <w:tcPr>
             <w:tcW w:w="3300" w:type="dxa"/>
+            <w:hideMark/>
           </w:tcPr>
           <w:p>
             <w:pPr>
@@ -5328,6 +5022,156 @@
               <w:cnfStyle w:val="000000000000" w:firstRow="0" w:lastRow="0" w:firstColumn="0" w:lastColumn="0" w:oddVBand="0" w:evenVBand="0" w:oddHBand="0" w:evenHBand="0" w:firstRowFirstColumn="0" w:firstRowLastColumn="0" w:lastRowFirstColumn="0" w:lastRowLastColumn="0"/>
               <w:rPr>
                 <w:rFonts w:ascii="Calibri" w:eastAsia="Times New Roman" w:hAnsi="Calibri" w:cs="Calibri"/>
+                <w:color w:val="000000"/>
+                <w:sz w:val="22"/>
+                <w:lang w:eastAsia="pt-BR"/>
+              </w:rPr>
+            </w:pPr>
+            <w:r>
+              <w:rPr>
+                <w:rFonts w:ascii="Calibri" w:eastAsia="Times New Roman" w:hAnsi="Calibri" w:cs="Calibri"/>
+                <w:color w:val="000000"/>
+                <w:sz w:val="22"/>
+                <w:lang w:eastAsia="pt-BR"/>
+              </w:rPr>
+              <w:t>H</w:t>
+            </w:r>
+            <w:r>
+              <w:rPr>
+                <w:rFonts w:ascii="Calibri" w:eastAsia="Times New Roman" w:hAnsi="Calibri" w:cs="Calibri"/>
+                <w:color w:val="000000"/>
+                <w:sz w:val="22"/>
+                <w:lang w:eastAsia="pt-BR"/>
+              </w:rPr>
+              <w:t xml:space="preserve">averá no </w:t>
+            </w:r>
+            <w:proofErr w:type="spellStart"/>
+            <w:r>
+              <w:rPr>
+                <w:rFonts w:ascii="Calibri" w:eastAsia="Times New Roman" w:hAnsi="Calibri" w:cs="Calibri"/>
+                <w:color w:val="000000"/>
+                <w:sz w:val="22"/>
+                <w:lang w:eastAsia="pt-BR"/>
+              </w:rPr>
+              <w:t>footer</w:t>
+            </w:r>
+            <w:proofErr w:type="spellEnd"/>
+            <w:r>
+              <w:rPr>
+                <w:rFonts w:ascii="Calibri" w:eastAsia="Times New Roman" w:hAnsi="Calibri" w:cs="Calibri"/>
+                <w:color w:val="000000"/>
+                <w:sz w:val="22"/>
+                <w:lang w:eastAsia="pt-BR"/>
+              </w:rPr>
+              <w:t xml:space="preserve"> um link direcionando o usuário para a página de doenças relacionadas</w:t>
+            </w:r>
+            <w:r>
+              <w:rPr>
+                <w:rFonts w:ascii="Calibri" w:eastAsia="Times New Roman" w:hAnsi="Calibri" w:cs="Calibri"/>
+                <w:color w:val="000000"/>
+                <w:sz w:val="22"/>
+                <w:lang w:eastAsia="pt-BR"/>
+              </w:rPr>
+              <w:t>.</w:t>
+            </w:r>
+          </w:p>
+        </w:tc>
+      </w:tr>
+      <w:tr>
+        <w:trPr>
+          <w:cnfStyle w:val="000000100000" w:firstRow="0" w:lastRow="0" w:firstColumn="0" w:lastColumn="0" w:oddVBand="0" w:evenVBand="0" w:oddHBand="1" w:evenHBand="0" w:firstRowFirstColumn="0" w:firstRowLastColumn="0" w:lastRowFirstColumn="0" w:lastRowLastColumn="0"/>
+          <w:trHeight w:val="580"/>
+        </w:trPr>
+        <w:tc>
+          <w:tcPr>
+            <w:cnfStyle w:val="001000000000" w:firstRow="0" w:lastRow="0" w:firstColumn="1" w:lastColumn="0" w:oddVBand="0" w:evenVBand="0" w:oddHBand="0" w:evenHBand="0" w:firstRowFirstColumn="0" w:firstRowLastColumn="0" w:lastRowFirstColumn="0" w:lastRowLastColumn="0"/>
+            <w:tcW w:w="1360" w:type="dxa"/>
+            <w:tcBorders>
+              <w:left w:val="none" w:sz="0" w:space="0" w:color="auto"/>
+              <w:bottom w:val="none" w:sz="0" w:space="0" w:color="auto"/>
+            </w:tcBorders>
+          </w:tcPr>
+          <w:p>
+            <w:pPr>
+              <w:spacing w:before="0" w:line="240" w:lineRule="auto"/>
+              <w:ind w:firstLine="0"/>
+              <w:jc w:val="left"/>
+              <w:rPr>
+                <w:rFonts w:ascii="Calibri" w:eastAsia="Times New Roman" w:hAnsi="Calibri" w:cs="Calibri"/>
+                <w:color w:val="000000"/>
+                <w:sz w:val="22"/>
+                <w:lang w:eastAsia="pt-BR"/>
+              </w:rPr>
+            </w:pPr>
+            <w:r>
+              <w:rPr>
+                <w:rFonts w:ascii="Calibri" w:eastAsia="Times New Roman" w:hAnsi="Calibri" w:cs="Calibri"/>
+                <w:color w:val="000000"/>
+                <w:sz w:val="22"/>
+                <w:lang w:eastAsia="pt-BR"/>
+              </w:rPr>
+              <w:t>RF0</w:t>
+            </w:r>
+            <w:r>
+              <w:rPr>
+                <w:rFonts w:ascii="Calibri" w:eastAsia="Times New Roman" w:hAnsi="Calibri" w:cs="Calibri"/>
+                <w:color w:val="000000"/>
+                <w:sz w:val="22"/>
+                <w:lang w:eastAsia="pt-BR"/>
+              </w:rPr>
+              <w:t>1</w:t>
+            </w:r>
+            <w:r>
+              <w:rPr>
+                <w:rFonts w:ascii="Calibri" w:eastAsia="Times New Roman" w:hAnsi="Calibri" w:cs="Calibri"/>
+                <w:color w:val="000000"/>
+                <w:sz w:val="22"/>
+                <w:lang w:eastAsia="pt-BR"/>
+              </w:rPr>
+              <w:t>5</w:t>
+            </w:r>
+          </w:p>
+        </w:tc>
+        <w:tc>
+          <w:tcPr>
+            <w:tcW w:w="3840" w:type="dxa"/>
+          </w:tcPr>
+          <w:p>
+            <w:pPr>
+              <w:spacing w:before="0" w:line="240" w:lineRule="auto"/>
+              <w:ind w:firstLine="0"/>
+              <w:jc w:val="center"/>
+              <w:cnfStyle w:val="000000100000" w:firstRow="0" w:lastRow="0" w:firstColumn="0" w:lastColumn="0" w:oddVBand="0" w:evenVBand="0" w:oddHBand="1" w:evenHBand="0" w:firstRowFirstColumn="0" w:firstRowLastColumn="0" w:lastRowFirstColumn="0" w:lastRowLastColumn="0"/>
+              <w:rPr>
+                <w:rFonts w:ascii="Calibri" w:eastAsia="Times New Roman" w:hAnsi="Calibri" w:cs="Calibri"/>
+                <w:color w:val="000000"/>
+                <w:sz w:val="22"/>
+                <w:lang w:eastAsia="pt-BR"/>
+              </w:rPr>
+            </w:pPr>
+            <w:r>
+              <w:rPr>
+                <w:rFonts w:ascii="Calibri" w:eastAsia="Times New Roman" w:hAnsi="Calibri" w:cs="Calibri"/>
+                <w:color w:val="000000"/>
+                <w:sz w:val="22"/>
+                <w:lang w:eastAsia="pt-BR"/>
+              </w:rPr>
+              <w:t>Gerar log</w:t>
+            </w:r>
+          </w:p>
+        </w:tc>
+        <w:tc>
+          <w:tcPr>
+            <w:tcW w:w="3300" w:type="dxa"/>
+          </w:tcPr>
+          <w:p>
+            <w:pPr>
+              <w:spacing w:before="0" w:line="240" w:lineRule="auto"/>
+              <w:ind w:firstLine="0"/>
+              <w:jc w:val="center"/>
+              <w:cnfStyle w:val="000000100000" w:firstRow="0" w:lastRow="0" w:firstColumn="0" w:lastColumn="0" w:oddVBand="0" w:evenVBand="0" w:oddHBand="1" w:evenHBand="0" w:firstRowFirstColumn="0" w:firstRowLastColumn="0" w:lastRowFirstColumn="0" w:lastRowLastColumn="0"/>
+              <w:rPr>
+                <w:rFonts w:ascii="Calibri" w:eastAsia="Times New Roman" w:hAnsi="Calibri" w:cs="Calibri"/>
                 <w:sz w:val="22"/>
                 <w:lang w:eastAsia="pt-BR"/>
               </w:rPr>
@@ -5420,7 +5264,18 @@
         <w:t xml:space="preserve">Diagrama </w:t>
       </w:r>
       <w:r>
-        <w:t>de Caso de Uso</w:t>
+        <w:t xml:space="preserve">de Caso </w:t>
+      </w:r>
+      <w:commentRangeStart w:id="9"/>
+      <w:r>
+        <w:t>de</w:t>
+      </w:r>
+      <w:commentRangeEnd w:id="9"/>
+      <w:r>
+        <w:commentReference w:id="9"/>
+      </w:r>
+      <w:r>
+        <w:t xml:space="preserve"> Uso</w:t>
       </w:r>
       <w:bookmarkEnd w:id="8"/>
       <w:r>
@@ -5429,28 +5284,21 @@
     </w:p>
     <w:p>
       <w:pPr>
-        <w:tabs>
-          <w:tab w:val="left" w:pos="993"/>
-        </w:tabs>
-        <w:ind w:firstLine="0"/>
-        <w:jc w:val="center"/>
+        <w:rPr>
+          <w:lang w:eastAsia="pt-BR"/>
+        </w:rPr>
+      </w:pPr>
+      <w:r>
         <w:rPr>
           <w:noProof/>
-          <w:sz w:val="28"/>
-          <w:szCs w:val="28"/>
           <w:lang w:eastAsia="pt-BR"/>
-        </w:rPr>
-      </w:pPr>
-      <w:r>
-        <w:rPr>
-          <w:noProof/>
         </w:rPr>
         <w:lastRenderedPageBreak/>
         <w:drawing>
-          <wp:inline distT="0" distB="0" distL="0" distR="0" wp14:anchorId="205AACEE" wp14:editId="1E9CB8B9">
-            <wp:extent cx="5400040" cy="3348990"/>
-            <wp:effectExtent l="0" t="0" r="0" b="3810"/>
-            <wp:docPr id="4" name="Imagem 4"/>
+          <wp:inline distT="0" distB="0" distL="0" distR="0" wp14:anchorId="6522EF94" wp14:editId="1CF29CC7">
+            <wp:extent cx="5400040" cy="3154680"/>
+            <wp:effectExtent l="0" t="0" r="0" b="7620"/>
+            <wp:docPr id="7" name="Imagem 7"/>
             <wp:cNvGraphicFramePr>
               <a:graphicFrameLocks xmlns:a="http://schemas.openxmlformats.org/drawingml/2006/main" noChangeAspect="1"/>
             </wp:cNvGraphicFramePr>
@@ -5458,17 +5306,11 @@
               <a:graphicData uri="http://schemas.openxmlformats.org/drawingml/2006/picture">
                 <pic:pic xmlns:pic="http://schemas.openxmlformats.org/drawingml/2006/picture">
                   <pic:nvPicPr>
-                    <pic:cNvPr id="0" name="Imagem 4"/>
+                    <pic:cNvPr id="1" name=""/>
                     <pic:cNvPicPr/>
                   </pic:nvPicPr>
                   <pic:blipFill>
-                    <a:blip r:embed="rId14">
-                      <a:extLst>
-                        <a:ext uri="{28A0092B-C50C-407E-A947-70E740481C1C}">
-                          <a14:useLocalDpi xmlns:a14="http://schemas.microsoft.com/office/drawing/2010/main" val="0"/>
-                        </a:ext>
-                      </a:extLst>
-                    </a:blip>
+                    <a:blip r:embed="rId17"/>
                     <a:stretch>
                       <a:fillRect/>
                     </a:stretch>
@@ -5476,7 +5318,7 @@
                   <pic:spPr>
                     <a:xfrm>
                       <a:off x="0" y="0"/>
-                      <a:ext cx="5400040" cy="3348990"/>
+                      <a:ext cx="5400040" cy="3154680"/>
                     </a:xfrm>
                     <a:prstGeom prst="rect">
                       <a:avLst/>
@@ -5488,11 +5330,26 @@
           </wp:inline>
         </w:drawing>
       </w:r>
-      <w:r>
+    </w:p>
+    <w:p>
+      <w:pPr>
+        <w:tabs>
+          <w:tab w:val="left" w:pos="993"/>
+        </w:tabs>
+        <w:ind w:firstLine="0"/>
+        <w:jc w:val="center"/>
         <w:rPr>
           <w:noProof/>
           <w:sz w:val="28"/>
           <w:szCs w:val="28"/>
+          <w:lang w:eastAsia="pt-BR"/>
+        </w:rPr>
+      </w:pPr>
+      <w:r>
+        <w:rPr>
+          <w:noProof/>
+          <w:sz w:val="28"/>
+          <w:szCs w:val="28"/>
         </w:rPr>
         <w:t>Figura 1 – Caso de Uso</w:t>
       </w:r>
@@ -5511,11 +5368,11 @@
       <w:pPr>
         <w:pStyle w:val="Ttulo2"/>
       </w:pPr>
-      <w:bookmarkStart w:id="9" w:name="_Toc153311022"/>
+      <w:bookmarkStart w:id="10" w:name="_Toc153311022"/>
       <w:r>
         <w:t>Descrição do Caso de Uso</w:t>
       </w:r>
-      <w:bookmarkEnd w:id="9"/>
+      <w:bookmarkEnd w:id="10"/>
     </w:p>
     <w:p>
       <w:pPr>
@@ -5542,7 +5399,7 @@
       <w:pPr>
         <w:pStyle w:val="Legendafigura"/>
       </w:pPr>
-      <w:bookmarkStart w:id="10" w:name="_Toc15572216"/>
+      <w:bookmarkStart w:id="11" w:name="_Toc15572216"/>
       <w:r>
         <w:t>Tabela - Caso de uso "</w:t>
       </w:r>
@@ -5552,7 +5409,7 @@
       <w:r>
         <w:t>”</w:t>
       </w:r>
-      <w:bookmarkEnd w:id="10"/>
+      <w:bookmarkEnd w:id="11"/>
     </w:p>
     <w:tbl>
       <w:tblPr>
@@ -15448,11 +15305,11 @@
       <w:pPr>
         <w:pStyle w:val="Ttulo2"/>
       </w:pPr>
-      <w:bookmarkStart w:id="11" w:name="_Toc153311023"/>
+      <w:bookmarkStart w:id="12" w:name="_Toc153311023"/>
       <w:r>
         <w:t>Requisitos Não Funcionais</w:t>
       </w:r>
-      <w:bookmarkEnd w:id="11"/>
+      <w:bookmarkEnd w:id="12"/>
     </w:p>
     <w:p>
       <w:pPr>
@@ -16614,6 +16471,122 @@
           </w:p>
         </w:tc>
       </w:tr>
+      <w:tr>
+        <w:trPr>
+          <w:cnfStyle w:val="000000100000" w:firstRow="0" w:lastRow="0" w:firstColumn="0" w:lastColumn="0" w:oddVBand="0" w:evenVBand="0" w:oddHBand="1" w:evenHBand="0" w:firstRowFirstColumn="0" w:firstRowLastColumn="0" w:lastRowFirstColumn="0" w:lastRowLastColumn="0"/>
+          <w:trHeight w:val="870"/>
+        </w:trPr>
+        <w:tc>
+          <w:tcPr>
+            <w:cnfStyle w:val="001000000000" w:firstRow="0" w:lastRow="0" w:firstColumn="1" w:lastColumn="0" w:oddVBand="0" w:evenVBand="0" w:oddHBand="0" w:evenHBand="0" w:firstRowFirstColumn="0" w:firstRowLastColumn="0" w:lastRowFirstColumn="0" w:lastRowLastColumn="0"/>
+            <w:tcW w:w="1640" w:type="dxa"/>
+            <w:noWrap/>
+          </w:tcPr>
+          <w:p>
+            <w:pPr>
+              <w:spacing w:before="0" w:line="240" w:lineRule="auto"/>
+              <w:ind w:firstLine="0"/>
+              <w:jc w:val="left"/>
+              <w:rPr>
+                <w:rFonts w:ascii="Calibri" w:eastAsia="Times New Roman" w:hAnsi="Calibri" w:cs="Calibri"/>
+                <w:color w:val="000000" w:themeColor="text1"/>
+                <w:sz w:val="22"/>
+                <w:lang w:eastAsia="pt-BR"/>
+              </w:rPr>
+            </w:pPr>
+            <w:r>
+              <w:rPr>
+                <w:rFonts w:ascii="Calibri" w:eastAsia="Times New Roman" w:hAnsi="Calibri" w:cs="Calibri"/>
+                <w:color w:val="000000" w:themeColor="text1"/>
+                <w:sz w:val="22"/>
+                <w:lang w:eastAsia="pt-BR"/>
+              </w:rPr>
+              <w:lastRenderedPageBreak/>
+              <w:t>RNF009</w:t>
+            </w:r>
+          </w:p>
+        </w:tc>
+        <w:tc>
+          <w:tcPr>
+            <w:tcW w:w="3760" w:type="dxa"/>
+            <w:noWrap/>
+          </w:tcPr>
+          <w:p>
+            <w:pPr>
+              <w:spacing w:before="0" w:line="240" w:lineRule="auto"/>
+              <w:ind w:firstLine="0"/>
+              <w:jc w:val="center"/>
+              <w:cnfStyle w:val="000000100000" w:firstRow="0" w:lastRow="0" w:firstColumn="0" w:lastColumn="0" w:oddVBand="0" w:evenVBand="0" w:oddHBand="1" w:evenHBand="0" w:firstRowFirstColumn="0" w:firstRowLastColumn="0" w:lastRowFirstColumn="0" w:lastRowLastColumn="0"/>
+              <w:rPr>
+                <w:rFonts w:ascii="Calibri" w:eastAsia="Times New Roman" w:hAnsi="Calibri" w:cs="Calibri"/>
+                <w:color w:val="000000"/>
+                <w:sz w:val="22"/>
+                <w:lang w:eastAsia="pt-BR"/>
+              </w:rPr>
+            </w:pPr>
+            <w:r>
+              <w:rPr>
+                <w:rFonts w:ascii="Calibri" w:eastAsia="Times New Roman" w:hAnsi="Calibri" w:cs="Calibri"/>
+                <w:color w:val="000000"/>
+                <w:sz w:val="22"/>
+                <w:lang w:eastAsia="pt-BR"/>
+              </w:rPr>
+              <w:t>link para a página de reclamações (NF)</w:t>
+            </w:r>
+          </w:p>
+        </w:tc>
+        <w:tc>
+          <w:tcPr>
+            <w:tcW w:w="3100" w:type="dxa"/>
+          </w:tcPr>
+          <w:p>
+            <w:pPr>
+              <w:spacing w:before="0" w:line="240" w:lineRule="auto"/>
+              <w:ind w:firstLine="0"/>
+              <w:jc w:val="center"/>
+              <w:cnfStyle w:val="000000100000" w:firstRow="0" w:lastRow="0" w:firstColumn="0" w:lastColumn="0" w:oddVBand="0" w:evenVBand="0" w:oddHBand="1" w:evenHBand="0" w:firstRowFirstColumn="0" w:firstRowLastColumn="0" w:lastRowFirstColumn="0" w:lastRowLastColumn="0"/>
+              <w:rPr>
+                <w:rFonts w:ascii="Calibri" w:eastAsia="Times New Roman" w:hAnsi="Calibri" w:cs="Calibri"/>
+                <w:color w:val="000000" w:themeColor="text1"/>
+                <w:sz w:val="22"/>
+                <w:lang w:eastAsia="pt-BR"/>
+              </w:rPr>
+            </w:pPr>
+            <w:r>
+              <w:rPr>
+                <w:rFonts w:ascii="Calibri" w:eastAsia="Times New Roman" w:hAnsi="Calibri" w:cs="Calibri"/>
+                <w:color w:val="000000" w:themeColor="text1"/>
+                <w:sz w:val="22"/>
+                <w:lang w:eastAsia="pt-BR"/>
+              </w:rPr>
+              <w:t xml:space="preserve">Haverá no </w:t>
+            </w:r>
+            <w:proofErr w:type="spellStart"/>
+            <w:r>
+              <w:rPr>
+                <w:rFonts w:ascii="Calibri" w:eastAsia="Times New Roman" w:hAnsi="Calibri" w:cs="Calibri"/>
+                <w:color w:val="000000" w:themeColor="text1"/>
+                <w:sz w:val="22"/>
+                <w:lang w:eastAsia="pt-BR"/>
+              </w:rPr>
+              <w:t>footer</w:t>
+            </w:r>
+            <w:proofErr w:type="spellEnd"/>
+            <w:r>
+              <w:rPr>
+                <w:rFonts w:ascii="Calibri" w:eastAsia="Times New Roman" w:hAnsi="Calibri" w:cs="Calibri"/>
+                <w:color w:val="000000" w:themeColor="text1"/>
+                <w:sz w:val="22"/>
+                <w:lang w:eastAsia="pt-BR"/>
+              </w:rPr>
+              <w:t xml:space="preserve"> um link direcionando o usuário para a página de reclamações.</w:t>
+            </w:r>
+            <w:r>
+              <w:commentReference w:id="13"/>
+            </w:r>
+          </w:p>
+        </w:tc>
+      </w:tr>
     </w:tbl>
     <w:p>
       <w:pPr>
@@ -16634,26 +16607,21 @@
       <w:pPr>
         <w:pStyle w:val="Ttulo1"/>
       </w:pPr>
-      <w:bookmarkStart w:id="12" w:name="_Toc153311024"/>
-      <w:r>
-        <w:t>PROJETO DO SOFT</w:t>
-      </w:r>
-      <w:bookmarkStart w:id="13" w:name="_GoBack"/>
-      <w:bookmarkEnd w:id="13"/>
-      <w:r>
-        <w:t>WARE</w:t>
-      </w:r>
-      <w:bookmarkEnd w:id="12"/>
+      <w:bookmarkStart w:id="14" w:name="_Toc153311024"/>
+      <w:r>
+        <w:t>PROJETO DO SOFTWARE</w:t>
+      </w:r>
+      <w:bookmarkEnd w:id="14"/>
     </w:p>
     <w:p>
       <w:pPr>
         <w:pStyle w:val="Ttulo2"/>
       </w:pPr>
-      <w:bookmarkStart w:id="14" w:name="_Toc153311025"/>
+      <w:bookmarkStart w:id="15" w:name="_Toc153311025"/>
       <w:r>
         <w:t>Tecnologias Utilizadas</w:t>
       </w:r>
-      <w:bookmarkEnd w:id="14"/>
+      <w:bookmarkEnd w:id="15"/>
     </w:p>
     <w:p>
       <w:pPr>
@@ -16813,14 +16781,14 @@
       <w:pPr>
         <w:pStyle w:val="Ttulo2"/>
       </w:pPr>
-      <w:bookmarkStart w:id="15" w:name="_Toc153311026"/>
+      <w:bookmarkStart w:id="16" w:name="_Toc153311026"/>
       <w:r>
         <w:t>Modelo de dad</w:t>
       </w:r>
       <w:r>
         <w:t>os</w:t>
       </w:r>
-      <w:bookmarkEnd w:id="15"/>
+      <w:bookmarkEnd w:id="16"/>
     </w:p>
     <w:p>
       <w:pPr>
@@ -16835,15 +16803,51 @@
           <w:szCs w:val="24"/>
         </w:rPr>
       </w:pPr>
-      <w:bookmarkStart w:id="16" w:name="_Toc153311027"/>
+      <w:bookmarkStart w:id="17" w:name="_Toc153311027"/>
       <w:r>
         <w:rPr>
           <w:sz w:val="24"/>
           <w:szCs w:val="24"/>
         </w:rPr>
-        <w:t>3.2.1 Modelo Conceitual</w:t>
-      </w:r>
-      <w:bookmarkEnd w:id="16"/>
+        <w:t xml:space="preserve">3.2.1 Modelo </w:t>
+      </w:r>
+      <w:commentRangeStart w:id="18"/>
+      <w:commentRangeStart w:id="19"/>
+      <w:commentRangeStart w:id="20"/>
+      <w:r>
+        <w:rPr>
+          <w:sz w:val="24"/>
+          <w:szCs w:val="24"/>
+        </w:rPr>
+        <w:t>Conceitual</w:t>
+      </w:r>
+      <w:bookmarkEnd w:id="17"/>
+      <w:commentRangeEnd w:id="18"/>
+      <w:r>
+        <w:commentReference w:id="18"/>
+      </w:r>
+      <w:commentRangeEnd w:id="19"/>
+      <w:r>
+        <w:rPr>
+          <w:rStyle w:val="Refdecomentrio"/>
+          <w:rFonts w:eastAsiaTheme="minorHAnsi" w:cstheme="minorBidi"/>
+          <w:b w:val="0"/>
+          <w:noProof w:val="0"/>
+          <w:lang w:eastAsia="en-US"/>
+        </w:rPr>
+        <w:commentReference w:id="19"/>
+      </w:r>
+      <w:commentRangeEnd w:id="20"/>
+      <w:r>
+        <w:rPr>
+          <w:rStyle w:val="Refdecomentrio"/>
+          <w:rFonts w:eastAsiaTheme="minorHAnsi" w:cstheme="minorBidi"/>
+          <w:b w:val="0"/>
+          <w:noProof w:val="0"/>
+          <w:lang w:eastAsia="en-US"/>
+        </w:rPr>
+        <w:commentReference w:id="20"/>
+      </w:r>
     </w:p>
     <w:p>
       <w:pPr>
@@ -16873,7 +16877,7 @@
                     <pic:cNvPicPr/>
                   </pic:nvPicPr>
                   <pic:blipFill>
-                    <a:blip r:embed="rId15">
+                    <a:blip r:embed="rId18">
                       <a:extLst>
                         <a:ext uri="{28A0092B-C50C-407E-A947-70E740481C1C}">
                           <a14:useLocalDpi xmlns:a14="http://schemas.microsoft.com/office/drawing/2010/main" val="0"/>
@@ -16975,7 +16979,7 @@
           <w:szCs w:val="24"/>
         </w:rPr>
       </w:pPr>
-      <w:bookmarkStart w:id="17" w:name="_Toc153311028"/>
+      <w:bookmarkStart w:id="21" w:name="_Toc153311028"/>
       <w:r>
         <w:rPr>
           <w:sz w:val="24"/>
@@ -17004,7 +17008,7 @@
         </w:rPr>
         <w:t>Lógico</w:t>
       </w:r>
-      <w:bookmarkEnd w:id="17"/>
+      <w:bookmarkEnd w:id="21"/>
     </w:p>
     <w:p>
       <w:pPr>
@@ -17034,7 +17038,7 @@
                     <pic:cNvPicPr/>
                   </pic:nvPicPr>
                   <pic:blipFill>
-                    <a:blip r:embed="rId16" cstate="print">
+                    <a:blip r:embed="rId19" cstate="print">
                       <a:extLst>
                         <a:ext uri="{28A0092B-C50C-407E-A947-70E740481C1C}">
                           <a14:useLocalDpi xmlns:a14="http://schemas.microsoft.com/office/drawing/2010/main" val="0"/>
@@ -17153,60 +17157,117 @@
       <w:pPr>
         <w:pStyle w:val="Ttulo2"/>
       </w:pPr>
-      <w:bookmarkStart w:id="18" w:name="_Toc153311029"/>
+      <w:bookmarkStart w:id="22" w:name="_Toc153311029"/>
       <w:r>
         <w:t>Diagrama de Classe</w:t>
       </w:r>
-      <w:bookmarkEnd w:id="18"/>
+      <w:bookmarkEnd w:id="22"/>
     </w:p>
     <w:p>
       <w:pPr>
         <w:rPr>
-          <w:color w:val="833C0B" w:themeColor="accent2" w:themeShade="80"/>
           <w:lang w:eastAsia="pt-BR"/>
         </w:rPr>
       </w:pPr>
       <w:r>
+        <w:rPr>
+          <w:noProof/>
+          <w:lang w:eastAsia="pt-BR"/>
+        </w:rPr>
+        <w:lastRenderedPageBreak/>
+        <w:drawing>
+          <wp:inline distT="0" distB="0" distL="0" distR="0" wp14:anchorId="3AB73CDE" wp14:editId="771D30DC">
+            <wp:extent cx="5400040" cy="4045585"/>
+            <wp:effectExtent l="0" t="0" r="0" b="0"/>
+            <wp:docPr id="6" name="Imagem 6"/>
+            <wp:cNvGraphicFramePr>
+              <a:graphicFrameLocks xmlns:a="http://schemas.openxmlformats.org/drawingml/2006/main" noChangeAspect="1"/>
+            </wp:cNvGraphicFramePr>
+            <a:graphic xmlns:a="http://schemas.openxmlformats.org/drawingml/2006/main">
+              <a:graphicData uri="http://schemas.openxmlformats.org/drawingml/2006/picture">
+                <pic:pic xmlns:pic="http://schemas.openxmlformats.org/drawingml/2006/picture">
+                  <pic:nvPicPr>
+                    <pic:cNvPr id="6" name="ClassesPI.png"/>
+                    <pic:cNvPicPr/>
+                  </pic:nvPicPr>
+                  <pic:blipFill>
+                    <a:blip r:embed="rId20" cstate="print">
+                      <a:extLst>
+                        <a:ext uri="{28A0092B-C50C-407E-A947-70E740481C1C}">
+                          <a14:useLocalDpi xmlns:a14="http://schemas.microsoft.com/office/drawing/2010/main" val="0"/>
+                        </a:ext>
+                      </a:extLst>
+                    </a:blip>
+                    <a:stretch>
+                      <a:fillRect/>
+                    </a:stretch>
+                  </pic:blipFill>
+                  <pic:spPr>
+                    <a:xfrm>
+                      <a:off x="0" y="0"/>
+                      <a:ext cx="5400040" cy="4045585"/>
+                    </a:xfrm>
+                    <a:prstGeom prst="rect">
+                      <a:avLst/>
+                    </a:prstGeom>
+                  </pic:spPr>
+                </pic:pic>
+              </a:graphicData>
+            </a:graphic>
+          </wp:inline>
+        </w:drawing>
+      </w:r>
+      <w:bookmarkStart w:id="23" w:name="_GoBack"/>
+      <w:bookmarkEnd w:id="23"/>
+    </w:p>
+    <w:p>
+      <w:pPr>
+        <w:ind w:left="348"/>
+        <w:jc w:val="center"/>
+        <w:rPr>
+          <w:lang w:eastAsia="pt-BR"/>
+        </w:rPr>
+      </w:pPr>
+      <w:r>
+        <w:rPr>
+          <w:lang w:eastAsia="pt-BR"/>
+        </w:rPr>
+        <w:t>Figura 4 – Diagrama de Classes</w:t>
+      </w:r>
+    </w:p>
+    <w:p>
+      <w:pPr>
+        <w:pStyle w:val="Ttulo2"/>
+      </w:pPr>
+      <w:bookmarkStart w:id="24" w:name="_Toc153311030"/>
+      <w:r>
+        <w:t>Diagrama de Atividades</w:t>
+      </w:r>
+      <w:bookmarkEnd w:id="24"/>
+    </w:p>
+    <w:p>
+      <w:pPr>
         <w:rPr>
           <w:rFonts w:cs="Arial"/>
           <w:color w:val="833C0B" w:themeColor="accent2" w:themeShade="80"/>
           <w:szCs w:val="24"/>
         </w:rPr>
-        <w:t xml:space="preserve">       Inserir aqui o diagrama de classes conceitual do sistema</w:t>
-      </w:r>
-    </w:p>
-    <w:p>
-      <w:pPr>
-        <w:rPr>
-          <w:lang w:eastAsia="pt-BR"/>
-        </w:rPr>
-      </w:pPr>
-    </w:p>
-    <w:p>
-      <w:pPr>
-        <w:pStyle w:val="Ttulo2"/>
-      </w:pPr>
-      <w:bookmarkStart w:id="19" w:name="_Toc153311030"/>
-      <w:r>
-        <w:t>Diagrama de Atividades</w:t>
-      </w:r>
-      <w:bookmarkEnd w:id="19"/>
-    </w:p>
-    <w:p>
-      <w:pPr>
+      </w:pPr>
+      <w:r>
         <w:rPr>
           <w:rFonts w:cs="Arial"/>
           <w:color w:val="833C0B" w:themeColor="accent2" w:themeShade="80"/>
           <w:szCs w:val="24"/>
         </w:rPr>
-      </w:pPr>
+        <w:t xml:space="preserve">Inserir aqui o diagrama de </w:t>
+      </w:r>
       <w:r>
         <w:rPr>
           <w:rFonts w:cs="Arial"/>
           <w:color w:val="833C0B" w:themeColor="accent2" w:themeShade="80"/>
           <w:szCs w:val="24"/>
         </w:rPr>
-        <w:t xml:space="preserve">Inserir aqui o diagrama de </w:t>
+        <w:t>atividades (a quantidade de diagramas será definida pelo professor)</w:t>
       </w:r>
       <w:r>
         <w:rPr>
@@ -17214,43 +17275,42 @@
           <w:color w:val="833C0B" w:themeColor="accent2" w:themeShade="80"/>
           <w:szCs w:val="24"/>
         </w:rPr>
-        <w:t>atividades (a quantidade de diagramas será definida pelo professor)</w:t>
-      </w:r>
-      <w:r>
+        <w:t xml:space="preserve">.  </w:t>
+      </w:r>
+    </w:p>
+    <w:p>
+      <w:pPr>
+        <w:pStyle w:val="Ttulo2"/>
+      </w:pPr>
+      <w:bookmarkStart w:id="25" w:name="_Toc153311031"/>
+      <w:r>
+        <w:t>Diagrama de Sequência</w:t>
+      </w:r>
+      <w:bookmarkEnd w:id="25"/>
+    </w:p>
+    <w:p>
+      <w:pPr>
         <w:rPr>
           <w:rFonts w:cs="Arial"/>
           <w:color w:val="833C0B" w:themeColor="accent2" w:themeShade="80"/>
           <w:szCs w:val="24"/>
         </w:rPr>
-        <w:t xml:space="preserve">.  </w:t>
-      </w:r>
-    </w:p>
-    <w:p>
-      <w:pPr>
-        <w:pStyle w:val="Ttulo2"/>
-      </w:pPr>
-      <w:bookmarkStart w:id="20" w:name="_Toc153311031"/>
-      <w:r>
-        <w:lastRenderedPageBreak/>
-        <w:t>Diagrama de Sequência</w:t>
-      </w:r>
-      <w:bookmarkEnd w:id="20"/>
-    </w:p>
-    <w:p>
-      <w:pPr>
+      </w:pPr>
+      <w:r>
         <w:rPr>
           <w:rFonts w:cs="Arial"/>
           <w:color w:val="833C0B" w:themeColor="accent2" w:themeShade="80"/>
           <w:szCs w:val="24"/>
         </w:rPr>
-      </w:pPr>
+        <w:t xml:space="preserve">Inserir aqui o diagrama de </w:t>
+      </w:r>
       <w:r>
         <w:rPr>
           <w:rFonts w:cs="Arial"/>
           <w:color w:val="833C0B" w:themeColor="accent2" w:themeShade="80"/>
           <w:szCs w:val="24"/>
         </w:rPr>
-        <w:t xml:space="preserve">Inserir aqui o diagrama de </w:t>
+        <w:t>sequência (a quantidade de diagramas será definida pelo professor)</w:t>
       </w:r>
       <w:r>
         <w:rPr>
@@ -17258,14 +17318,6 @@
           <w:color w:val="833C0B" w:themeColor="accent2" w:themeShade="80"/>
           <w:szCs w:val="24"/>
         </w:rPr>
-        <w:t>sequência (a quantidade de diagramas será definida pelo professor)</w:t>
-      </w:r>
-      <w:r>
-        <w:rPr>
-          <w:rFonts w:cs="Arial"/>
-          <w:color w:val="833C0B" w:themeColor="accent2" w:themeShade="80"/>
-          <w:szCs w:val="24"/>
-        </w:rPr>
         <w:t xml:space="preserve">.  </w:t>
       </w:r>
     </w:p>
@@ -17273,11 +17325,11 @@
       <w:pPr>
         <w:pStyle w:val="Ttulo2"/>
       </w:pPr>
-      <w:bookmarkStart w:id="21" w:name="_Toc153311032"/>
+      <w:bookmarkStart w:id="26" w:name="_Toc153311032"/>
       <w:r>
         <w:t>Interfaces com o usuário</w:t>
       </w:r>
-      <w:bookmarkEnd w:id="21"/>
+      <w:bookmarkEnd w:id="26"/>
     </w:p>
     <w:p>
       <w:pPr>
@@ -17335,14 +17387,15 @@
       <w:pPr>
         <w:pStyle w:val="Ttulo1"/>
       </w:pPr>
-      <w:bookmarkStart w:id="22" w:name="_Toc153311033"/>
-      <w:r>
+      <w:bookmarkStart w:id="27" w:name="_Toc153311033"/>
+      <w:r>
+        <w:lastRenderedPageBreak/>
         <w:t>ESTRATÉGIA</w:t>
       </w:r>
       <w:r>
         <w:t xml:space="preserve"> DE TESTES</w:t>
       </w:r>
-      <w:bookmarkEnd w:id="22"/>
+      <w:bookmarkEnd w:id="27"/>
     </w:p>
     <w:p>
       <w:pPr>
@@ -17398,11 +17451,11 @@
       <w:pPr>
         <w:pStyle w:val="Ttulo1"/>
       </w:pPr>
-      <w:bookmarkStart w:id="23" w:name="_Toc153311034"/>
+      <w:bookmarkStart w:id="28" w:name="_Toc153311034"/>
       <w:r>
         <w:t>IMPLANTAÇÃO</w:t>
       </w:r>
-      <w:bookmarkEnd w:id="23"/>
+      <w:bookmarkEnd w:id="28"/>
     </w:p>
     <w:p>
       <w:pPr>
@@ -17452,12 +17505,12 @@
           <w:iCs w:val="0"/>
         </w:rPr>
       </w:pPr>
-      <w:bookmarkStart w:id="24" w:name="_Toc153311035"/>
+      <w:bookmarkStart w:id="29" w:name="_Toc153311035"/>
       <w:r>
         <w:lastRenderedPageBreak/>
         <w:t>REFERÊNCIAS</w:t>
       </w:r>
-      <w:bookmarkEnd w:id="24"/>
+      <w:bookmarkEnd w:id="29"/>
     </w:p>
     <w:p>
       <w:pPr>
@@ -17856,8 +17909,8 @@
       </w:pPr>
     </w:p>
     <w:sectPr>
-      <w:headerReference w:type="default" r:id="rId17"/>
-      <w:headerReference w:type="first" r:id="rId18"/>
+      <w:headerReference w:type="default" r:id="rId21"/>
+      <w:headerReference w:type="first" r:id="rId22"/>
       <w:pgSz w:w="11906" w:h="16838"/>
       <w:pgMar w:top="1418" w:right="1701" w:bottom="1418" w:left="1701" w:header="709" w:footer="709" w:gutter="0"/>
       <w:pgNumType w:start="1"/>
@@ -17867,6 +17920,126 @@
     </w:sectPr>
   </w:body>
 </w:document>
+</file>
+
+<file path=word/comments.xml><?xml version="1.0" encoding="utf-8"?>
+<w:comments xmlns:wpc="http://schemas.microsoft.com/office/word/2010/wordprocessingCanvas" xmlns:cx="http://schemas.microsoft.com/office/drawing/2014/chartex" xmlns:cx1="http://schemas.microsoft.com/office/drawing/2015/9/8/chartex" xmlns:cx2="http://schemas.microsoft.com/office/drawing/2015/10/21/chartex" xmlns:cx3="http://schemas.microsoft.com/office/drawing/2016/5/9/chartex" xmlns:cx4="http://schemas.microsoft.com/office/drawing/2016/5/10/chartex" xmlns:cx5="http://schemas.microsoft.com/office/drawing/2016/5/11/chartex" xmlns:cx6="http://schemas.microsoft.com/office/drawing/2016/5/12/chartex" xmlns:cx7="http://schemas.microsoft.com/office/drawing/2016/5/13/chartex" xmlns:cx8="http://schemas.microsoft.com/office/drawing/2016/5/14/chartex" xmlns:mc="http://schemas.openxmlformats.org/markup-compatibility/2006" xmlns:aink="http://schemas.microsoft.com/office/drawing/2016/ink" xmlns:am3d="http://schemas.microsoft.com/office/drawing/2017/model3d" xmlns:o="urn:schemas-microsoft-com:office:office" xmlns:r="http://schemas.openxmlformats.org/officeDocument/2006/relationships" xmlns:m="http://schemas.openxmlformats.org/officeDocument/2006/math" xmlns:v="urn:schemas-microsoft-com:vml" xmlns:wp14="http://schemas.microsoft.com/office/word/2010/wordprocessingDrawing" xmlns:wp="http://schemas.openxmlformats.org/drawingml/2006/wordprocessingDrawing" xmlns:w10="urn:schemas-microsoft-com:office:word" xmlns:w="http://schemas.openxmlformats.org/wordprocessingml/2006/main" xmlns:w14="http://schemas.microsoft.com/office/word/2010/wordml" xmlns:w15="http://schemas.microsoft.com/office/word/2012/wordml" xmlns:w16cid="http://schemas.microsoft.com/office/word/2016/wordml/cid" xmlns:w16se="http://schemas.microsoft.com/office/word/2015/wordml/symex" xmlns:wpg="http://schemas.microsoft.com/office/word/2010/wordprocessingGroup" xmlns:wpi="http://schemas.microsoft.com/office/word/2010/wordprocessingInk" xmlns:wne="http://schemas.microsoft.com/office/word/2006/wordml" xmlns:wps="http://schemas.microsoft.com/office/word/2010/wordprocessingShape" mc:Ignorable="w14 w15 w16se w16cid wp14">
+  <w:comment w:id="9" w:author="CRISTIANE PALOMAR MERCADO" w:date="2024-10-02T19:31:00Z" w:initials="CM">
+    <w:p>
+      <w:r>
+        <w:annotationRef/>
+      </w:r>
+      <w:r>
+        <w:t xml:space="preserve">Caso de Uso Resposta vira Comentário. Ele fica "solto" ligado ao cliente e </w:t>
+      </w:r>
+      <w:proofErr w:type="spellStart"/>
+      <w:r>
+        <w:t>adm</w:t>
+      </w:r>
+      <w:proofErr w:type="spellEnd"/>
+    </w:p>
+  </w:comment>
+  <w:comment w:id="13" w:author="CRISTIANE PALOMAR MERCADO" w:date="2024-10-02T19:27:00Z" w:initials="CM">
+    <w:p>
+      <w:r>
+        <w:annotationRef/>
+      </w:r>
+      <w:r>
+        <w:t>pode tirar</w:t>
+      </w:r>
+    </w:p>
+  </w:comment>
+  <w:comment w:id="18" w:author="CRISTIANE PALOMAR MERCADO" w:date="2024-10-07T10:44:00Z" w:initials="CM">
+    <w:p>
+      <w:r>
+        <w:annotationRef/>
+      </w:r>
+      <w:r>
+        <w:t xml:space="preserve">Sobre Responde Comentário... tanto faz se é o </w:t>
+      </w:r>
+      <w:proofErr w:type="spellStart"/>
+      <w:r>
+        <w:t>adm</w:t>
+      </w:r>
+      <w:proofErr w:type="spellEnd"/>
+      <w:r>
+        <w:t xml:space="preserve"> ou outro usuário que comenta? Ou no mesmo comentário pode ter um </w:t>
+      </w:r>
+      <w:proofErr w:type="spellStart"/>
+      <w:r>
+        <w:t>usuario</w:t>
+      </w:r>
+      <w:proofErr w:type="spellEnd"/>
+      <w:r>
+        <w:t xml:space="preserve"> comum e o </w:t>
+      </w:r>
+      <w:proofErr w:type="spellStart"/>
+      <w:r>
+        <w:t>adm</w:t>
+      </w:r>
+      <w:proofErr w:type="spellEnd"/>
+      <w:r>
+        <w:t>?</w:t>
+      </w:r>
+    </w:p>
+  </w:comment>
+  <w:comment w:id="19" w:author="MATHEUS AUGUSTO SANTOS GUEFF" w:date="2024-10-09T19:30:00Z" w:initials="MASG">
+    <w:p>
+      <w:pPr>
+        <w:pStyle w:val="Textodecomentrio"/>
+        <w:ind w:firstLine="0"/>
+      </w:pPr>
+      <w:r>
+        <w:rPr>
+          <w:rStyle w:val="Refdecomentrio"/>
+        </w:rPr>
+        <w:annotationRef/>
+      </w:r>
+      <w:r>
+        <w:t>A parte do comentário serve para uma comunicação mais fácil entre o usuário que fez a reclamação e o administrador que está cuidando dessa reclamação</w:t>
+      </w:r>
+      <w:r>
+        <w:t xml:space="preserve">. Seria como um </w:t>
+      </w:r>
+      <w:proofErr w:type="spellStart"/>
+      <w:r>
+        <w:t>whatsapp</w:t>
+      </w:r>
+      <w:proofErr w:type="spellEnd"/>
+      <w:r>
+        <w:t xml:space="preserve"> dentro do nosso site </w:t>
+      </w:r>
+      <w:proofErr w:type="spellStart"/>
+      <w:r>
+        <w:t>SaneaSP</w:t>
+      </w:r>
+      <w:proofErr w:type="spellEnd"/>
+    </w:p>
+  </w:comment>
+  <w:comment w:id="20" w:author="MATHEUS AUGUSTO SANTOS GUEFF" w:date="2024-10-09T19:34:00Z" w:initials="MASG">
+    <w:p>
+      <w:pPr>
+        <w:pStyle w:val="Textodecomentrio"/>
+      </w:pPr>
+      <w:r>
+        <w:rPr>
+          <w:rStyle w:val="Refdecomentrio"/>
+        </w:rPr>
+        <w:annotationRef/>
+      </w:r>
+    </w:p>
+  </w:comment>
+</w:comments>
+</file>
+
+<file path=word/commentsExtended.xml><?xml version="1.0" encoding="utf-8"?>
+<w15:commentsEx xmlns:wpc="http://schemas.microsoft.com/office/word/2010/wordprocessingCanvas" xmlns:cx="http://schemas.microsoft.com/office/drawing/2014/chartex" xmlns:cx1="http://schemas.microsoft.com/office/drawing/2015/9/8/chartex" xmlns:cx2="http://schemas.microsoft.com/office/drawing/2015/10/21/chartex" xmlns:cx3="http://schemas.microsoft.com/office/drawing/2016/5/9/chartex" xmlns:cx4="http://schemas.microsoft.com/office/drawing/2016/5/10/chartex" xmlns:cx5="http://schemas.microsoft.com/office/drawing/2016/5/11/chartex" xmlns:cx6="http://schemas.microsoft.com/office/drawing/2016/5/12/chartex" xmlns:cx7="http://schemas.microsoft.com/office/drawing/2016/5/13/chartex" xmlns:cx8="http://schemas.microsoft.com/office/drawing/2016/5/14/chartex" xmlns:mc="http://schemas.openxmlformats.org/markup-compatibility/2006" xmlns:aink="http://schemas.microsoft.com/office/drawing/2016/ink" xmlns:am3d="http://schemas.microsoft.com/office/drawing/2017/model3d" xmlns:o="urn:schemas-microsoft-com:office:office" xmlns:r="http://schemas.openxmlformats.org/officeDocument/2006/relationships" xmlns:m="http://schemas.openxmlformats.org/officeDocument/2006/math" xmlns:v="urn:schemas-microsoft-com:vml" xmlns:wp14="http://schemas.microsoft.com/office/word/2010/wordprocessingDrawing" xmlns:wp="http://schemas.openxmlformats.org/drawingml/2006/wordprocessingDrawing" xmlns:w10="urn:schemas-microsoft-com:office:word" xmlns:w="http://schemas.openxmlformats.org/wordprocessingml/2006/main" xmlns:w14="http://schemas.microsoft.com/office/word/2010/wordml" xmlns:w15="http://schemas.microsoft.com/office/word/2012/wordml" xmlns:w16cid="http://schemas.microsoft.com/office/word/2016/wordml/cid" xmlns:w16se="http://schemas.microsoft.com/office/word/2015/wordml/symex" xmlns:wpg="http://schemas.microsoft.com/office/word/2010/wordprocessingGroup" xmlns:wpi="http://schemas.microsoft.com/office/word/2010/wordprocessingInk" xmlns:wne="http://schemas.microsoft.com/office/word/2006/wordml" xmlns:wps="http://schemas.microsoft.com/office/word/2010/wordprocessingShape" mc:Ignorable="w14 w15 w16se w16cid wp14">
+  <w15:commentEx w15:paraId="013D438C" w15:done="1"/>
+  <w15:commentEx w15:paraId="4736B4D9" w15:done="1"/>
+  <w15:commentEx w15:paraId="06DB23D9" w15:done="0"/>
+  <w15:commentEx w15:paraId="6A9A2895" w15:paraIdParent="06DB23D9" w15:done="0"/>
+  <w15:commentEx w15:paraId="4B1C9B05" w15:paraIdParent="06DB23D9" w15:done="0"/>
+</w15:commentsEx>
 </file>
 
 <file path=word/commentsExtensible.xml><?xml version="1.0" encoding="utf-8"?>
@@ -17886,7 +18059,19 @@
   <w16cex:commentExtensible w16cex:durableId="6D7FB045" w16cex:dateUtc="2024-09-18T22:33:45.268Z"/>
   <w16cex:commentExtensible w16cex:durableId="0251C4B2" w16cex:dateUtc="2024-09-18T22:40:16.928Z"/>
   <w16cex:commentExtensible w16cex:durableId="7C3DCF86" w16cex:dateUtc="2024-09-18T22:43:33.046Z"/>
+  <w16cex:commentExtensible w16cex:durableId="5BEE1872" w16cex:dateUtc="2024-10-02T22:27:22.707Z"/>
+  <w16cex:commentExtensible w16cex:durableId="14B26CE9" w16cex:dateUtc="2024-10-02T22:31:02.134Z"/>
+  <w16cex:commentExtensible w16cex:durableId="62D35105" w16cex:dateUtc="2024-10-07T13:44:34.498Z"/>
 </w16cex:commentsExtensible>
+</file>
+
+<file path=word/commentsIds.xml><?xml version="1.0" encoding="utf-8"?>
+<w16cid:commentsIds xmlns:wpc="http://schemas.microsoft.com/office/word/2010/wordprocessingCanvas" xmlns:cx="http://schemas.microsoft.com/office/drawing/2014/chartex" xmlns:cx1="http://schemas.microsoft.com/office/drawing/2015/9/8/chartex" xmlns:cx2="http://schemas.microsoft.com/office/drawing/2015/10/21/chartex" xmlns:cx3="http://schemas.microsoft.com/office/drawing/2016/5/9/chartex" xmlns:cx4="http://schemas.microsoft.com/office/drawing/2016/5/10/chartex" xmlns:cx5="http://schemas.microsoft.com/office/drawing/2016/5/11/chartex" xmlns:cx6="http://schemas.microsoft.com/office/drawing/2016/5/12/chartex" xmlns:cx7="http://schemas.microsoft.com/office/drawing/2016/5/13/chartex" xmlns:cx8="http://schemas.microsoft.com/office/drawing/2016/5/14/chartex" xmlns:mc="http://schemas.openxmlformats.org/markup-compatibility/2006" xmlns:aink="http://schemas.microsoft.com/office/drawing/2016/ink" xmlns:am3d="http://schemas.microsoft.com/office/drawing/2017/model3d" xmlns:o="urn:schemas-microsoft-com:office:office" xmlns:r="http://schemas.openxmlformats.org/officeDocument/2006/relationships" xmlns:m="http://schemas.openxmlformats.org/officeDocument/2006/math" xmlns:v="urn:schemas-microsoft-com:vml" xmlns:wp14="http://schemas.microsoft.com/office/word/2010/wordprocessingDrawing" xmlns:wp="http://schemas.openxmlformats.org/drawingml/2006/wordprocessingDrawing" xmlns:w10="urn:schemas-microsoft-com:office:word" xmlns:w="http://schemas.openxmlformats.org/wordprocessingml/2006/main" xmlns:w14="http://schemas.microsoft.com/office/word/2010/wordml" xmlns:w15="http://schemas.microsoft.com/office/word/2012/wordml" xmlns:w16cid="http://schemas.microsoft.com/office/word/2016/wordml/cid" xmlns:w16se="http://schemas.microsoft.com/office/word/2015/wordml/symex" xmlns:wpg="http://schemas.microsoft.com/office/word/2010/wordprocessingGroup" xmlns:wpi="http://schemas.microsoft.com/office/word/2010/wordprocessingInk" xmlns:wne="http://schemas.microsoft.com/office/word/2006/wordml" xmlns:wps="http://schemas.microsoft.com/office/word/2010/wordprocessingShape" mc:Ignorable="w14 w15 w16se w16cid wp14">
+  <w16cid:commentId w16cid:paraId="013D438C" w16cid:durableId="14B26CE9"/>
+  <w16cid:commentId w16cid:paraId="06DB23D9" w16cid:durableId="62D35105"/>
+  <w16cid:commentId w16cid:paraId="6A9A2895" w16cid:durableId="2AB15845"/>
+  <w16cid:commentId w16cid:paraId="4B1C9B05" w16cid:durableId="2AB15931"/>
+</w16cid:commentsIds>
 </file>
 
 <file path=word/endnotes.xml><?xml version="1.0" encoding="utf-8"?>
@@ -21853,6 +22038,17 @@
     <w:abstractNumId w:val="11"/>
   </w:num>
 </w:numbering>
+</file>
+
+<file path=word/people.xml><?xml version="1.0" encoding="utf-8"?>
+<w15:people xmlns:wpc="http://schemas.microsoft.com/office/word/2010/wordprocessingCanvas" xmlns:cx="http://schemas.microsoft.com/office/drawing/2014/chartex" xmlns:cx1="http://schemas.microsoft.com/office/drawing/2015/9/8/chartex" xmlns:cx2="http://schemas.microsoft.com/office/drawing/2015/10/21/chartex" xmlns:cx3="http://schemas.microsoft.com/office/drawing/2016/5/9/chartex" xmlns:cx4="http://schemas.microsoft.com/office/drawing/2016/5/10/chartex" xmlns:cx5="http://schemas.microsoft.com/office/drawing/2016/5/11/chartex" xmlns:cx6="http://schemas.microsoft.com/office/drawing/2016/5/12/chartex" xmlns:cx7="http://schemas.microsoft.com/office/drawing/2016/5/13/chartex" xmlns:cx8="http://schemas.microsoft.com/office/drawing/2016/5/14/chartex" xmlns:mc="http://schemas.openxmlformats.org/markup-compatibility/2006" xmlns:aink="http://schemas.microsoft.com/office/drawing/2016/ink" xmlns:am3d="http://schemas.microsoft.com/office/drawing/2017/model3d" xmlns:o="urn:schemas-microsoft-com:office:office" xmlns:r="http://schemas.openxmlformats.org/officeDocument/2006/relationships" xmlns:m="http://schemas.openxmlformats.org/officeDocument/2006/math" xmlns:v="urn:schemas-microsoft-com:vml" xmlns:wp14="http://schemas.microsoft.com/office/word/2010/wordprocessingDrawing" xmlns:wp="http://schemas.openxmlformats.org/drawingml/2006/wordprocessingDrawing" xmlns:w10="urn:schemas-microsoft-com:office:word" xmlns:w="http://schemas.openxmlformats.org/wordprocessingml/2006/main" xmlns:w14="http://schemas.microsoft.com/office/word/2010/wordml" xmlns:w15="http://schemas.microsoft.com/office/word/2012/wordml" xmlns:w16cid="http://schemas.microsoft.com/office/word/2016/wordml/cid" xmlns:w16se="http://schemas.microsoft.com/office/word/2015/wordml/symex" xmlns:wpg="http://schemas.microsoft.com/office/word/2010/wordprocessingGroup" xmlns:wpi="http://schemas.microsoft.com/office/word/2010/wordprocessingInk" xmlns:wne="http://schemas.microsoft.com/office/word/2006/wordml" xmlns:wps="http://schemas.microsoft.com/office/word/2010/wordprocessingShape" mc:Ignorable="w14 w15 w16se w16cid wp14">
+  <w15:person w15:author="CRISTIANE PALOMAR MERCADO">
+    <w15:presenceInfo w15:providerId="AD" w15:userId="S::cristiane.mercado@fatec.sp.gov.br::a4e486bd-948f-48cb-b925-2adc99ee8c26"/>
+  </w15:person>
+  <w15:person w15:author="MATHEUS AUGUSTO SANTOS GUEFF">
+    <w15:presenceInfo w15:providerId="None" w15:userId="MATHEUS AUGUSTO SANTOS GUEFF"/>
+  </w15:person>
+</w15:people>
 </file>
 
 <file path=word/styles.xml><?xml version="1.0" encoding="utf-8"?>
@@ -23077,6 +23273,35 @@
       </w:tcPr>
     </w:tblStylePr>
   </w:style>
+  <w:style w:type="paragraph" w:styleId="Assuntodocomentrio">
+    <w:name w:val="annotation subject"/>
+    <w:basedOn w:val="Textodecomentrio"/>
+    <w:next w:val="Textodecomentrio"/>
+    <w:link w:val="AssuntodocomentrioChar"/>
+    <w:uiPriority w:val="99"/>
+    <w:semiHidden/>
+    <w:unhideWhenUsed/>
+    <w:rsid w:val="00426ADA"/>
+    <w:rPr>
+      <w:b/>
+      <w:bCs/>
+    </w:rPr>
+  </w:style>
+  <w:style w:type="character" w:customStyle="1" w:styleId="AssuntodocomentrioChar">
+    <w:name w:val="Assunto do comentário Char"/>
+    <w:basedOn w:val="TextodecomentrioChar"/>
+    <w:link w:val="Assuntodocomentrio"/>
+    <w:uiPriority w:val="99"/>
+    <w:semiHidden/>
+    <w:rsid w:val="00426ADA"/>
+    <w:rPr>
+      <w:rFonts w:ascii="Arial" w:hAnsi="Arial"/>
+      <w:b/>
+      <w:bCs/>
+      <w:sz w:val="20"/>
+      <w:szCs w:val="20"/>
+    </w:rPr>
+  </w:style>
 </w:styles>
 </file>
 
@@ -23342,10 +23567,21 @@
 </file>
 
 <file path=customXml/item1.xml><?xml version="1.0" encoding="utf-8"?>
-<ct:contentTypeSchema xmlns:ct="http://schemas.microsoft.com/office/2006/metadata/contentType" xmlns:ma="http://schemas.microsoft.com/office/2006/metadata/properties/metaAttributes" ct:_="" ma:_="" ma:contentTypeName="Documento" ma:contentTypeID="0x0101008EA810DF693E9544B074046D942D9156" ma:contentTypeVersion="11" ma:contentTypeDescription="Crie um novo documento." ma:contentTypeScope="" ma:versionID="253131ec62db417b3f37a0e6e7435c92">
-  <xsd:schema xmlns:xsd="http://www.w3.org/2001/XMLSchema" xmlns:xs="http://www.w3.org/2001/XMLSchema" xmlns:p="http://schemas.microsoft.com/office/2006/metadata/properties" xmlns:ns2="743d85a8-0508-4cd2-b8a4-07f7f93bb32e" xmlns:ns3="124d6c43-91dc-49fd-8f48-6ef3092b4abb" targetNamespace="http://schemas.microsoft.com/office/2006/metadata/properties" ma:root="true" ma:fieldsID="133849d0db3ae0d10b5fc8640b5ae7d3" ns2:_="" ns3:_="">
-    <xsd:import namespace="743d85a8-0508-4cd2-b8a4-07f7f93bb32e"/>
-    <xsd:import namespace="124d6c43-91dc-49fd-8f48-6ef3092b4abb"/>
+<p:properties xmlns:p="http://schemas.microsoft.com/office/2006/metadata/properties" xmlns:xsi="http://www.w3.org/2001/XMLSchema-instance" xmlns:pc="http://schemas.microsoft.com/office/infopath/2007/PartnerControls">
+  <documentManagement>
+    <TaxCatchAll xmlns="1049cf02-8f4e-4e40-a496-feecc9d024ab" xsi:nil="true"/>
+    <lcf76f155ced4ddcb4097134ff3c332f xmlns="46141636-83c9-4a9b-97b6-130b0dda6f20">
+      <Terms xmlns="http://schemas.microsoft.com/office/infopath/2007/PartnerControls"/>
+    </lcf76f155ced4ddcb4097134ff3c332f>
+  </documentManagement>
+</p:properties>
+</file>
+
+<file path=customXml/item2.xml><?xml version="1.0" encoding="utf-8"?>
+<ct:contentTypeSchema xmlns:ct="http://schemas.microsoft.com/office/2006/metadata/contentType" xmlns:ma="http://schemas.microsoft.com/office/2006/metadata/properties/metaAttributes" ct:_="" ma:_="" ma:contentTypeName="Documento" ma:contentTypeID="0x0101006482F1851CB52B44AA34E2D52768A6FA" ma:contentTypeVersion="11" ma:contentTypeDescription="Crie um novo documento." ma:contentTypeScope="" ma:versionID="3dcddf57d264e04addef5021ebc7fa20">
+  <xsd:schema xmlns:xsd="http://www.w3.org/2001/XMLSchema" xmlns:xs="http://www.w3.org/2001/XMLSchema" xmlns:p="http://schemas.microsoft.com/office/2006/metadata/properties" xmlns:ns2="46141636-83c9-4a9b-97b6-130b0dda6f20" xmlns:ns3="1049cf02-8f4e-4e40-a496-feecc9d024ab" targetNamespace="http://schemas.microsoft.com/office/2006/metadata/properties" ma:root="true" ma:fieldsID="56de1c5ccfd526a0e96fa792ddbe9a9e" ns2:_="" ns3:_="">
+    <xsd:import namespace="46141636-83c9-4a9b-97b6-130b0dda6f20"/>
+    <xsd:import namespace="1049cf02-8f4e-4e40-a496-feecc9d024ab"/>
     <xsd:element name="properties">
       <xsd:complexType>
         <xsd:sequence>
@@ -23356,12 +23592,12 @@
                 <xsd:element ref="ns2:MediaServiceFastMetadata" minOccurs="0"/>
                 <xsd:element ref="ns2:MediaServiceSearchProperties" minOccurs="0"/>
                 <xsd:element ref="ns2:MediaServiceObjectDetectorVersions" minOccurs="0"/>
+                <xsd:element ref="ns2:MediaServiceDateTaken" minOccurs="0"/>
+                <xsd:element ref="ns2:MediaServiceGenerationTime" minOccurs="0"/>
+                <xsd:element ref="ns2:MediaServiceEventHashCode" minOccurs="0"/>
                 <xsd:element ref="ns2:lcf76f155ced4ddcb4097134ff3c332f" minOccurs="0"/>
                 <xsd:element ref="ns3:TaxCatchAll" minOccurs="0"/>
-                <xsd:element ref="ns2:MediaServiceDateTaken" minOccurs="0"/>
                 <xsd:element ref="ns2:MediaServiceOCR" minOccurs="0"/>
-                <xsd:element ref="ns2:MediaServiceGenerationTime" minOccurs="0"/>
-                <xsd:element ref="ns2:MediaServiceEventHashCode" minOccurs="0"/>
               </xsd:all>
             </xsd:complexType>
           </xsd:element>
@@ -23369,7 +23605,7 @@
       </xsd:complexType>
     </xsd:element>
   </xsd:schema>
-  <xsd:schema xmlns:xsd="http://www.w3.org/2001/XMLSchema" xmlns:xs="http://www.w3.org/2001/XMLSchema" xmlns:dms="http://schemas.microsoft.com/office/2006/documentManagement/types" xmlns:pc="http://schemas.microsoft.com/office/infopath/2007/PartnerControls" targetNamespace="743d85a8-0508-4cd2-b8a4-07f7f93bb32e" elementFormDefault="qualified">
+  <xsd:schema xmlns:xsd="http://www.w3.org/2001/XMLSchema" xmlns:xs="http://www.w3.org/2001/XMLSchema" xmlns:dms="http://schemas.microsoft.com/office/2006/documentManagement/types" xmlns:pc="http://schemas.microsoft.com/office/infopath/2007/PartnerControls" targetNamespace="46141636-83c9-4a9b-97b6-130b0dda6f20" elementFormDefault="qualified">
     <xsd:import namespace="http://schemas.microsoft.com/office/2006/documentManagement/types"/>
     <xsd:import namespace="http://schemas.microsoft.com/office/infopath/2007/PartnerControls"/>
     <xsd:element name="MediaServiceMetadata" ma:index="8" nillable="true" ma:displayName="MediaServiceMetadata" ma:hidden="true" ma:internalName="MediaServiceMetadata" ma:readOnly="true">
@@ -23392,40 +23628,40 @@
         <xsd:restriction base="dms:Text"/>
       </xsd:simpleType>
     </xsd:element>
-    <xsd:element name="lcf76f155ced4ddcb4097134ff3c332f" ma:index="13" nillable="true" ma:taxonomy="true" ma:internalName="lcf76f155ced4ddcb4097134ff3c332f" ma:taxonomyFieldName="MediaServiceImageTags" ma:displayName="Marcações de imagem" ma:readOnly="false" ma:fieldId="{5cf76f15-5ced-4ddc-b409-7134ff3c332f}" ma:taxonomyMulti="true" ma:sspId="0ef6089c-5148-4909-88ac-65974e5b7eb0" ma:termSetId="09814cd3-568e-fe90-9814-8d621ff8fb84" ma:anchorId="fba54fb3-c3e1-fe81-a776-ca4b69148c4d" ma:open="true" ma:isKeyword="false">
+    <xsd:element name="MediaServiceDateTaken" ma:index="12" nillable="true" ma:displayName="MediaServiceDateTaken" ma:hidden="true" ma:indexed="true" ma:internalName="MediaServiceDateTaken" ma:readOnly="true">
+      <xsd:simpleType>
+        <xsd:restriction base="dms:Text"/>
+      </xsd:simpleType>
+    </xsd:element>
+    <xsd:element name="MediaServiceGenerationTime" ma:index="13" nillable="true" ma:displayName="MediaServiceGenerationTime" ma:hidden="true" ma:internalName="MediaServiceGenerationTime" ma:readOnly="true">
+      <xsd:simpleType>
+        <xsd:restriction base="dms:Text"/>
+      </xsd:simpleType>
+    </xsd:element>
+    <xsd:element name="MediaServiceEventHashCode" ma:index="14" nillable="true" ma:displayName="MediaServiceEventHashCode" ma:hidden="true" ma:internalName="MediaServiceEventHashCode" ma:readOnly="true">
+      <xsd:simpleType>
+        <xsd:restriction base="dms:Text"/>
+      </xsd:simpleType>
+    </xsd:element>
+    <xsd:element name="lcf76f155ced4ddcb4097134ff3c332f" ma:index="16" nillable="true" ma:taxonomy="true" ma:internalName="lcf76f155ced4ddcb4097134ff3c332f" ma:taxonomyFieldName="MediaServiceImageTags" ma:displayName="Marcações de imagem" ma:readOnly="false" ma:fieldId="{5cf76f15-5ced-4ddc-b409-7134ff3c332f}" ma:taxonomyMulti="true" ma:sspId="0ef6089c-5148-4909-88ac-65974e5b7eb0" ma:termSetId="09814cd3-568e-fe90-9814-8d621ff8fb84" ma:anchorId="fba54fb3-c3e1-fe81-a776-ca4b69148c4d" ma:open="true" ma:isKeyword="false">
       <xsd:complexType>
         <xsd:sequence>
           <xsd:element ref="pc:Terms" minOccurs="0" maxOccurs="1"/>
         </xsd:sequence>
       </xsd:complexType>
     </xsd:element>
-    <xsd:element name="MediaServiceDateTaken" ma:index="15" nillable="true" ma:displayName="MediaServiceDateTaken" ma:hidden="true" ma:indexed="true" ma:internalName="MediaServiceDateTaken" ma:readOnly="true">
-      <xsd:simpleType>
-        <xsd:restriction base="dms:Text"/>
-      </xsd:simpleType>
-    </xsd:element>
-    <xsd:element name="MediaServiceOCR" ma:index="16" nillable="true" ma:displayName="Extracted Text" ma:internalName="MediaServiceOCR" ma:readOnly="true">
+    <xsd:element name="MediaServiceOCR" ma:index="18" nillable="true" ma:displayName="Extracted Text" ma:internalName="MediaServiceOCR" ma:readOnly="true">
       <xsd:simpleType>
         <xsd:restriction base="dms:Note">
           <xsd:maxLength value="255"/>
         </xsd:restriction>
       </xsd:simpleType>
     </xsd:element>
-    <xsd:element name="MediaServiceGenerationTime" ma:index="17" nillable="true" ma:displayName="MediaServiceGenerationTime" ma:hidden="true" ma:internalName="MediaServiceGenerationTime" ma:readOnly="true">
-      <xsd:simpleType>
-        <xsd:restriction base="dms:Text"/>
-      </xsd:simpleType>
-    </xsd:element>
-    <xsd:element name="MediaServiceEventHashCode" ma:index="18" nillable="true" ma:displayName="MediaServiceEventHashCode" ma:hidden="true" ma:internalName="MediaServiceEventHashCode" ma:readOnly="true">
-      <xsd:simpleType>
-        <xsd:restriction base="dms:Text"/>
-      </xsd:simpleType>
-    </xsd:element>
   </xsd:schema>
-  <xsd:schema xmlns:xsd="http://www.w3.org/2001/XMLSchema" xmlns:xs="http://www.w3.org/2001/XMLSchema" xmlns:dms="http://schemas.microsoft.com/office/2006/documentManagement/types" xmlns:pc="http://schemas.microsoft.com/office/infopath/2007/PartnerControls" targetNamespace="124d6c43-91dc-49fd-8f48-6ef3092b4abb" elementFormDefault="qualified">
+  <xsd:schema xmlns:xsd="http://www.w3.org/2001/XMLSchema" xmlns:xs="http://www.w3.org/2001/XMLSchema" xmlns:dms="http://schemas.microsoft.com/office/2006/documentManagement/types" xmlns:pc="http://schemas.microsoft.com/office/infopath/2007/PartnerControls" targetNamespace="1049cf02-8f4e-4e40-a496-feecc9d024ab" elementFormDefault="qualified">
     <xsd:import namespace="http://schemas.microsoft.com/office/2006/documentManagement/types"/>
     <xsd:import namespace="http://schemas.microsoft.com/office/infopath/2007/PartnerControls"/>
-    <xsd:element name="TaxCatchAll" ma:index="14" nillable="true" ma:displayName="Taxonomy Catch All Column" ma:hidden="true" ma:list="{47a43774-e077-4f0d-bb8d-39b121d3b668}" ma:internalName="TaxCatchAll" ma:showField="CatchAllData" ma:web="124d6c43-91dc-49fd-8f48-6ef3092b4abb">
+    <xsd:element name="TaxCatchAll" ma:index="17" nillable="true" ma:displayName="Taxonomy Catch All Column" ma:hidden="true" ma:list="{29263a9b-57c4-4075-8256-3b07c698249f}" ma:internalName="TaxCatchAll" ma:showField="CatchAllData" ma:web="1049cf02-8f4e-4e40-a496-feecc9d024ab">
       <xsd:complexType>
         <xsd:complexContent>
           <xsd:extension base="dms:MultiChoiceLookup">
@@ -23536,7 +23772,7 @@
 </ct:contentTypeSchema>
 </file>
 
-<file path=customXml/item2.xml><?xml version="1.0" encoding="utf-8"?>
+<file path=customXml/item3.xml><?xml version="1.0" encoding="utf-8"?>
 <?mso-contentType ?>
 <FormTemplates xmlns="http://schemas.microsoft.com/sharepoint/v3/contenttype/forms">
   <Display>DocumentLibraryForm</Display>
@@ -23545,30 +23781,30 @@
 </FormTemplates>
 </file>
 
-<file path=customXml/item3.xml><?xml version="1.0" encoding="utf-8"?>
-<p:properties xmlns:p="http://schemas.microsoft.com/office/2006/metadata/properties" xmlns:xsi="http://www.w3.org/2001/XMLSchema-instance" xmlns:pc="http://schemas.microsoft.com/office/infopath/2007/PartnerControls">
-  <documentManagement>
-    <TaxCatchAll xmlns="124d6c43-91dc-49fd-8f48-6ef3092b4abb" xsi:nil="true"/>
-    <lcf76f155ced4ddcb4097134ff3c332f xmlns="743d85a8-0508-4cd2-b8a4-07f7f93bb32e">
-      <Terms xmlns="http://schemas.microsoft.com/office/infopath/2007/PartnerControls"/>
-    </lcf76f155ced4ddcb4097134ff3c332f>
-  </documentManagement>
-</p:properties>
-</file>
-
 <file path=customXml/item4.xml><?xml version="1.0" encoding="utf-8"?>
 <b:Sources xmlns:b="http://schemas.openxmlformats.org/officeDocument/2006/bibliography" xmlns="http://schemas.openxmlformats.org/officeDocument/2006/bibliography" SelectedStyle="\APASixthEditionOfficeOnline.xsl" StyleName="APA" Version="6"/>
 </file>
 
 <file path=customXml/itemProps1.xml><?xml version="1.0" encoding="utf-8"?>
-<ds:datastoreItem xmlns:ds="http://schemas.openxmlformats.org/officeDocument/2006/customXml" ds:itemID="{F5CC330D-4060-4B12-86DC-03627461A9F7}">
+<ds:datastoreItem xmlns:ds="http://schemas.openxmlformats.org/officeDocument/2006/customXml" ds:itemID="{B023DE9E-43C2-43A4-B3CF-EAC6079A092F}">
+  <ds:schemaRefs>
+    <ds:schemaRef ds:uri="http://schemas.microsoft.com/office/2006/metadata/properties"/>
+    <ds:schemaRef ds:uri="http://schemas.microsoft.com/office/infopath/2007/PartnerControls"/>
+    <ds:schemaRef ds:uri="1049cf02-8f4e-4e40-a496-feecc9d024ab"/>
+    <ds:schemaRef ds:uri="46141636-83c9-4a9b-97b6-130b0dda6f20"/>
+  </ds:schemaRefs>
+</ds:datastoreItem>
+</file>
+
+<file path=customXml/itemProps2.xml><?xml version="1.0" encoding="utf-8"?>
+<ds:datastoreItem xmlns:ds="http://schemas.openxmlformats.org/officeDocument/2006/customXml" ds:itemID="{24A5B056-AA67-40BC-B7A6-7298D284B7FA}">
   <ds:schemaRefs>
     <ds:schemaRef ds:uri="http://schemas.microsoft.com/office/2006/metadata/contentType"/>
     <ds:schemaRef ds:uri="http://schemas.microsoft.com/office/2006/metadata/properties/metaAttributes"/>
     <ds:schemaRef ds:uri="http://www.w3.org/2001/XMLSchema"/>
     <ds:schemaRef ds:uri="http://schemas.microsoft.com/office/2006/metadata/properties"/>
-    <ds:schemaRef ds:uri="743d85a8-0508-4cd2-b8a4-07f7f93bb32e"/>
-    <ds:schemaRef ds:uri="124d6c43-91dc-49fd-8f48-6ef3092b4abb"/>
+    <ds:schemaRef ds:uri="46141636-83c9-4a9b-97b6-130b0dda6f20"/>
+    <ds:schemaRef ds:uri="1049cf02-8f4e-4e40-a496-feecc9d024ab"/>
     <ds:schemaRef ds:uri="http://schemas.microsoft.com/office/2006/documentManagement/types"/>
     <ds:schemaRef ds:uri="http://schemas.microsoft.com/office/infopath/2007/PartnerControls"/>
     <ds:schemaRef ds:uri="http://schemas.openxmlformats.org/package/2006/metadata/core-properties"/>
@@ -23579,7 +23815,7 @@
 </ds:datastoreItem>
 </file>
 
-<file path=customXml/itemProps2.xml><?xml version="1.0" encoding="utf-8"?>
+<file path=customXml/itemProps3.xml><?xml version="1.0" encoding="utf-8"?>
 <ds:datastoreItem xmlns:ds="http://schemas.openxmlformats.org/officeDocument/2006/customXml" ds:itemID="{63D20B0B-DD71-4BA9-837E-46CEEE25A42C}">
   <ds:schemaRefs>
     <ds:schemaRef ds:uri="http://schemas.microsoft.com/sharepoint/v3/contenttype/forms"/>
@@ -23587,19 +23823,8 @@
 </ds:datastoreItem>
 </file>
 
-<file path=customXml/itemProps3.xml><?xml version="1.0" encoding="utf-8"?>
-<ds:datastoreItem xmlns:ds="http://schemas.openxmlformats.org/officeDocument/2006/customXml" ds:itemID="{B023DE9E-43C2-43A4-B3CF-EAC6079A092F}">
-  <ds:schemaRefs>
-    <ds:schemaRef ds:uri="http://schemas.microsoft.com/office/2006/metadata/properties"/>
-    <ds:schemaRef ds:uri="http://schemas.microsoft.com/office/infopath/2007/PartnerControls"/>
-    <ds:schemaRef ds:uri="124d6c43-91dc-49fd-8f48-6ef3092b4abb"/>
-    <ds:schemaRef ds:uri="743d85a8-0508-4cd2-b8a4-07f7f93bb32e"/>
-  </ds:schemaRefs>
-</ds:datastoreItem>
-</file>
-
 <file path=customXml/itemProps4.xml><?xml version="1.0" encoding="utf-8"?>
-<ds:datastoreItem xmlns:ds="http://schemas.openxmlformats.org/officeDocument/2006/customXml" ds:itemID="{D4CF3B98-8423-4BF2-AE07-DA237870FF6E}">
+<ds:datastoreItem xmlns:ds="http://schemas.openxmlformats.org/officeDocument/2006/customXml" ds:itemID="{D483DE59-3F40-447A-B93B-DCE3D095A415}">
   <ds:schemaRefs>
     <ds:schemaRef ds:uri="http://schemas.openxmlformats.org/officeDocument/2006/bibliography"/>
   </ds:schemaRefs>

</xml_diff>

<commit_message>
Corrigido projeto de java contacorrente
</commit_message>
<xml_diff>
--- a/EngenhariaSoftware/PI/Projeto Interdisciplinar II SaneaSP.docx
+++ b/EngenhariaSoftware/PI/Projeto Interdisciplinar II SaneaSP.docx
@@ -4216,24 +4216,14 @@
       <w:r>
         <w:t xml:space="preserve">Figura </w:t>
       </w:r>
-      <w:r>
-        <w:fldChar w:fldCharType="begin"/>
-      </w:r>
-      <w:r>
-        <w:instrText xml:space="preserve"> SEQ Figura \* ARABIC </w:instrText>
-      </w:r>
-      <w:r>
-        <w:fldChar w:fldCharType="separate"/>
-      </w:r>
-      <w:r>
-        <w:rPr>
-          <w:noProof/>
-        </w:rPr>
-        <w:t>1</w:t>
-      </w:r>
-      <w:r>
-        <w:fldChar w:fldCharType="end"/>
-      </w:r>
+      <w:fldSimple w:instr=" SEQ Figura \* ARABIC ">
+        <w:r>
+          <w:rPr>
+            <w:noProof/>
+          </w:rPr>
+          <w:t>1</w:t>
+        </w:r>
+      </w:fldSimple>
       <w:r>
         <w:t xml:space="preserve"> -</w:t>
       </w:r>
@@ -4459,24 +4449,14 @@
       <w:r>
         <w:t xml:space="preserve">Quadro </w:t>
       </w:r>
-      <w:r>
-        <w:fldChar w:fldCharType="begin"/>
-      </w:r>
-      <w:r>
-        <w:instrText xml:space="preserve"> SEQ Quadro \* ARABIC </w:instrText>
-      </w:r>
-      <w:r>
-        <w:fldChar w:fldCharType="separate"/>
-      </w:r>
-      <w:r>
-        <w:rPr>
-          <w:noProof/>
-        </w:rPr>
-        <w:t>1</w:t>
-      </w:r>
-      <w:r>
-        <w:fldChar w:fldCharType="end"/>
-      </w:r>
+      <w:fldSimple w:instr=" SEQ Quadro \* ARABIC ">
+        <w:r>
+          <w:rPr>
+            <w:noProof/>
+          </w:rPr>
+          <w:t>1</w:t>
+        </w:r>
+      </w:fldSimple>
       <w:r>
         <w:t xml:space="preserve"> - Requisitos funcionais</w:t>
       </w:r>
@@ -6618,24 +6598,14 @@
       <w:r>
         <w:t xml:space="preserve">Figura </w:t>
       </w:r>
-      <w:r>
-        <w:fldChar w:fldCharType="begin"/>
-      </w:r>
-      <w:r>
-        <w:instrText xml:space="preserve"> SEQ Figura \* ARABIC </w:instrText>
-      </w:r>
-      <w:r>
-        <w:fldChar w:fldCharType="separate"/>
-      </w:r>
-      <w:r>
-        <w:rPr>
-          <w:noProof/>
-        </w:rPr>
-        <w:t>2</w:t>
-      </w:r>
-      <w:r>
-        <w:fldChar w:fldCharType="end"/>
-      </w:r>
+      <w:fldSimple w:instr=" SEQ Figura \* ARABIC ">
+        <w:r>
+          <w:rPr>
+            <w:noProof/>
+          </w:rPr>
+          <w:t>2</w:t>
+        </w:r>
+      </w:fldSimple>
       <w:r>
         <w:t xml:space="preserve"> - Caso de Uso</w:t>
       </w:r>
@@ -6669,24 +6639,14 @@
       <w:r>
         <w:t xml:space="preserve">Quadro </w:t>
       </w:r>
-      <w:r>
-        <w:fldChar w:fldCharType="begin"/>
-      </w:r>
-      <w:r>
-        <w:instrText xml:space="preserve"> SEQ Quadro \* ARABIC </w:instrText>
-      </w:r>
-      <w:r>
-        <w:fldChar w:fldCharType="separate"/>
-      </w:r>
-      <w:r>
-        <w:rPr>
-          <w:noProof/>
-        </w:rPr>
-        <w:t>2</w:t>
-      </w:r>
-      <w:r>
-        <w:fldChar w:fldCharType="end"/>
-      </w:r>
+      <w:fldSimple w:instr=" SEQ Quadro \* ARABIC ">
+        <w:r>
+          <w:rPr>
+            <w:noProof/>
+          </w:rPr>
+          <w:t>2</w:t>
+        </w:r>
+      </w:fldSimple>
       <w:r>
         <w:t xml:space="preserve"> - Caso de uso "Cadastro"</w:t>
       </w:r>
@@ -7790,24 +7750,14 @@
       <w:r>
         <w:t xml:space="preserve">Quadro </w:t>
       </w:r>
-      <w:r>
-        <w:fldChar w:fldCharType="begin"/>
-      </w:r>
-      <w:r>
-        <w:instrText xml:space="preserve"> SEQ Quadro \* ARABIC </w:instrText>
-      </w:r>
-      <w:r>
-        <w:fldChar w:fldCharType="separate"/>
-      </w:r>
-      <w:r>
-        <w:rPr>
-          <w:noProof/>
-        </w:rPr>
-        <w:t>3</w:t>
-      </w:r>
-      <w:r>
-        <w:fldChar w:fldCharType="end"/>
-      </w:r>
+      <w:fldSimple w:instr=" SEQ Quadro \* ARABIC ">
+        <w:r>
+          <w:rPr>
+            <w:noProof/>
+          </w:rPr>
+          <w:t>3</w:t>
+        </w:r>
+      </w:fldSimple>
       <w:r>
         <w:t xml:space="preserve"> - Caso de uso "Login"</w:t>
       </w:r>
@@ -8820,24 +8770,14 @@
       <w:r>
         <w:t xml:space="preserve">Quadro </w:t>
       </w:r>
-      <w:r>
-        <w:fldChar w:fldCharType="begin"/>
-      </w:r>
-      <w:r>
-        <w:instrText xml:space="preserve"> SEQ Quadro \* ARABIC </w:instrText>
-      </w:r>
-      <w:r>
-        <w:fldChar w:fldCharType="separate"/>
-      </w:r>
-      <w:r>
-        <w:rPr>
-          <w:noProof/>
-        </w:rPr>
-        <w:t>4</w:t>
-      </w:r>
-      <w:r>
-        <w:fldChar w:fldCharType="end"/>
-      </w:r>
+      <w:fldSimple w:instr=" SEQ Quadro \* ARABIC ">
+        <w:r>
+          <w:rPr>
+            <w:noProof/>
+          </w:rPr>
+          <w:t>4</w:t>
+        </w:r>
+      </w:fldSimple>
       <w:r>
         <w:t xml:space="preserve"> - Caso de uso "Login com redes sociais"</w:t>
       </w:r>
@@ -9802,24 +9742,14 @@
       <w:r>
         <w:t xml:space="preserve">Quadro </w:t>
       </w:r>
-      <w:r>
-        <w:fldChar w:fldCharType="begin"/>
-      </w:r>
-      <w:r>
-        <w:instrText xml:space="preserve"> SEQ Quadro \* ARABIC </w:instrText>
-      </w:r>
-      <w:r>
-        <w:fldChar w:fldCharType="separate"/>
-      </w:r>
-      <w:r>
-        <w:rPr>
-          <w:noProof/>
-        </w:rPr>
-        <w:t>5</w:t>
-      </w:r>
-      <w:r>
-        <w:fldChar w:fldCharType="end"/>
-      </w:r>
+      <w:fldSimple w:instr=" SEQ Quadro \* ARABIC ">
+        <w:r>
+          <w:rPr>
+            <w:noProof/>
+          </w:rPr>
+          <w:t>5</w:t>
+        </w:r>
+      </w:fldSimple>
       <w:r>
         <w:t xml:space="preserve"> - </w:t>
       </w:r>
@@ -11023,24 +10953,14 @@
       <w:r>
         <w:t xml:space="preserve">Quadro </w:t>
       </w:r>
-      <w:r>
-        <w:fldChar w:fldCharType="begin"/>
-      </w:r>
-      <w:r>
-        <w:instrText xml:space="preserve"> SEQ Quadro \* ARABIC </w:instrText>
-      </w:r>
-      <w:r>
-        <w:fldChar w:fldCharType="separate"/>
-      </w:r>
-      <w:r>
-        <w:rPr>
-          <w:noProof/>
-        </w:rPr>
-        <w:t>6</w:t>
-      </w:r>
-      <w:r>
-        <w:fldChar w:fldCharType="end"/>
-      </w:r>
+      <w:fldSimple w:instr=" SEQ Quadro \* ARABIC ">
+        <w:r>
+          <w:rPr>
+            <w:noProof/>
+          </w:rPr>
+          <w:t>6</w:t>
+        </w:r>
+      </w:fldSimple>
       <w:r>
         <w:t xml:space="preserve"> - </w:t>
       </w:r>
@@ -12109,24 +12029,14 @@
       <w:r>
         <w:t xml:space="preserve">Quadro </w:t>
       </w:r>
-      <w:r>
-        <w:fldChar w:fldCharType="begin"/>
-      </w:r>
-      <w:r>
-        <w:instrText xml:space="preserve"> SEQ Quadro \* ARABIC </w:instrText>
-      </w:r>
-      <w:r>
-        <w:fldChar w:fldCharType="separate"/>
-      </w:r>
-      <w:r>
-        <w:rPr>
-          <w:noProof/>
-        </w:rPr>
-        <w:t>7</w:t>
-      </w:r>
-      <w:r>
-        <w:fldChar w:fldCharType="end"/>
-      </w:r>
+      <w:fldSimple w:instr=" SEQ Quadro \* ARABIC ">
+        <w:r>
+          <w:rPr>
+            <w:noProof/>
+          </w:rPr>
+          <w:t>7</w:t>
+        </w:r>
+      </w:fldSimple>
       <w:r>
         <w:t xml:space="preserve"> - Caso de uso "Gerar log"</w:t>
       </w:r>
@@ -12789,24 +12699,14 @@
       <w:r>
         <w:t xml:space="preserve">Quadro </w:t>
       </w:r>
-      <w:r>
-        <w:fldChar w:fldCharType="begin"/>
-      </w:r>
-      <w:r>
-        <w:instrText xml:space="preserve"> SEQ Quadro \* ARABIC </w:instrText>
-      </w:r>
-      <w:r>
-        <w:fldChar w:fldCharType="separate"/>
-      </w:r>
-      <w:r>
-        <w:rPr>
-          <w:noProof/>
-        </w:rPr>
-        <w:t>8</w:t>
-      </w:r>
-      <w:r>
-        <w:fldChar w:fldCharType="end"/>
-      </w:r>
+      <w:fldSimple w:instr=" SEQ Quadro \* ARABIC ">
+        <w:r>
+          <w:rPr>
+            <w:noProof/>
+          </w:rPr>
+          <w:t>8</w:t>
+        </w:r>
+      </w:fldSimple>
       <w:r>
         <w:t xml:space="preserve"> - </w:t>
       </w:r>
@@ -13660,24 +13560,14 @@
       <w:r>
         <w:t xml:space="preserve">Quadro </w:t>
       </w:r>
-      <w:r>
-        <w:fldChar w:fldCharType="begin"/>
-      </w:r>
-      <w:r>
-        <w:instrText xml:space="preserve"> SEQ Quadro \* ARABIC </w:instrText>
-      </w:r>
-      <w:r>
-        <w:fldChar w:fldCharType="separate"/>
-      </w:r>
-      <w:r>
-        <w:rPr>
-          <w:noProof/>
-        </w:rPr>
-        <w:t>9</w:t>
-      </w:r>
-      <w:r>
-        <w:fldChar w:fldCharType="end"/>
-      </w:r>
+      <w:fldSimple w:instr=" SEQ Quadro \* ARABIC ">
+        <w:r>
+          <w:rPr>
+            <w:noProof/>
+          </w:rPr>
+          <w:t>9</w:t>
+        </w:r>
+      </w:fldSimple>
       <w:r>
         <w:t xml:space="preserve"> - Caso de Uso "Administrar Doenças"</w:t>
       </w:r>
@@ -14612,24 +14502,14 @@
       <w:r>
         <w:t xml:space="preserve">Quadro </w:t>
       </w:r>
-      <w:r>
-        <w:fldChar w:fldCharType="begin"/>
-      </w:r>
-      <w:r>
-        <w:instrText xml:space="preserve"> SEQ Quadro \* ARABIC </w:instrText>
-      </w:r>
-      <w:r>
-        <w:fldChar w:fldCharType="separate"/>
-      </w:r>
-      <w:r>
-        <w:rPr>
-          <w:noProof/>
-        </w:rPr>
-        <w:t>10</w:t>
-      </w:r>
-      <w:r>
-        <w:fldChar w:fldCharType="end"/>
-      </w:r>
+      <w:fldSimple w:instr=" SEQ Quadro \* ARABIC ">
+        <w:r>
+          <w:rPr>
+            <w:noProof/>
+          </w:rPr>
+          <w:t>10</w:t>
+        </w:r>
+      </w:fldSimple>
       <w:r>
         <w:t xml:space="preserve"> - Caso de uso "Administrar Notícias"</w:t>
       </w:r>
@@ -15594,24 +15474,14 @@
       <w:r>
         <w:t xml:space="preserve">Quadro </w:t>
       </w:r>
-      <w:r>
-        <w:fldChar w:fldCharType="begin"/>
-      </w:r>
-      <w:r>
-        <w:instrText xml:space="preserve"> SEQ Quadro \* ARABIC </w:instrText>
-      </w:r>
-      <w:r>
-        <w:fldChar w:fldCharType="separate"/>
-      </w:r>
-      <w:r>
-        <w:rPr>
-          <w:noProof/>
-        </w:rPr>
-        <w:t>11</w:t>
-      </w:r>
-      <w:r>
-        <w:fldChar w:fldCharType="end"/>
-      </w:r>
+      <w:fldSimple w:instr=" SEQ Quadro \* ARABIC ">
+        <w:r>
+          <w:rPr>
+            <w:noProof/>
+          </w:rPr>
+          <w:t>11</w:t>
+        </w:r>
+      </w:fldSimple>
       <w:r>
         <w:t xml:space="preserve"> - Caso de uso "Configurar perfil"</w:t>
       </w:r>
@@ -16810,24 +16680,14 @@
       <w:r>
         <w:t xml:space="preserve">Quadro </w:t>
       </w:r>
-      <w:r>
-        <w:fldChar w:fldCharType="begin"/>
-      </w:r>
-      <w:r>
-        <w:instrText xml:space="preserve"> SEQ Quadro \* ARABIC </w:instrText>
-      </w:r>
-      <w:r>
-        <w:fldChar w:fldCharType="separate"/>
-      </w:r>
-      <w:r>
-        <w:rPr>
-          <w:noProof/>
-        </w:rPr>
-        <w:t>12</w:t>
-      </w:r>
-      <w:r>
-        <w:fldChar w:fldCharType="end"/>
-      </w:r>
+      <w:fldSimple w:instr=" SEQ Quadro \* ARABIC ">
+        <w:r>
+          <w:rPr>
+            <w:noProof/>
+          </w:rPr>
+          <w:t>12</w:t>
+        </w:r>
+      </w:fldSimple>
       <w:r>
         <w:t xml:space="preserve"> - Requisitos não funcionais</w:t>
       </w:r>
@@ -18516,47 +18376,22 @@
           <w:szCs w:val="24"/>
         </w:rPr>
       </w:pPr>
+      <w:bookmarkStart w:id="27" w:name="_GoBack"/>
+      <w:bookmarkEnd w:id="27"/>
     </w:p>
     <w:p>
       <w:pPr>
-        <w:ind w:firstLine="709"/>
-        <w:rPr>
-          <w:rFonts w:cs="Arial"/>
-          <w:szCs w:val="24"/>
-        </w:rPr>
-      </w:pPr>
-      <w:r>
-        <w:rPr>
-          <w:rFonts w:cs="Arial"/>
-          <w:szCs w:val="24"/>
-        </w:rPr>
+        <w:pStyle w:val="Ttulo2"/>
+      </w:pPr>
+      <w:bookmarkStart w:id="28" w:name="_Toc181820277"/>
+      <w:r>
         <w:lastRenderedPageBreak/>
-        <w:br/>
-      </w:r>
-    </w:p>
-    <w:p>
-      <w:pPr>
-        <w:ind w:firstLine="709"/>
-        <w:rPr>
-          <w:rFonts w:cs="Arial"/>
-          <w:color w:val="833C0B" w:themeColor="accent2" w:themeShade="80"/>
-          <w:szCs w:val="24"/>
-          <w:lang w:eastAsia="pt-BR"/>
-        </w:rPr>
-      </w:pPr>
-    </w:p>
-    <w:p>
-      <w:pPr>
-        <w:pStyle w:val="Ttulo2"/>
-      </w:pPr>
-      <w:bookmarkStart w:id="27" w:name="_Toc181820277"/>
-      <w:r>
         <w:t>Modelo de dad</w:t>
       </w:r>
       <w:r>
         <w:t>os</w:t>
       </w:r>
-      <w:bookmarkEnd w:id="27"/>
+      <w:bookmarkEnd w:id="28"/>
     </w:p>
     <w:p>
       <w:pPr>
@@ -18571,7 +18406,7 @@
           <w:szCs w:val="24"/>
         </w:rPr>
       </w:pPr>
-      <w:bookmarkStart w:id="28" w:name="_Toc181820278"/>
+      <w:bookmarkStart w:id="29" w:name="_Toc181820278"/>
       <w:r>
         <w:rPr>
           <w:sz w:val="24"/>
@@ -18579,9 +18414,9 @@
         </w:rPr>
         <w:t xml:space="preserve">3.2.1 Modelo </w:t>
       </w:r>
-      <w:commentRangeStart w:id="29"/>
       <w:commentRangeStart w:id="30"/>
       <w:commentRangeStart w:id="31"/>
+      <w:commentRangeStart w:id="32"/>
       <w:r>
         <w:rPr>
           <w:sz w:val="24"/>
@@ -18589,11 +18424,11 @@
         </w:rPr>
         <w:t>Conceitual</w:t>
       </w:r>
-      <w:commentRangeEnd w:id="29"/>
-      <w:r>
-        <w:commentReference w:id="29"/>
-      </w:r>
       <w:commentRangeEnd w:id="30"/>
+      <w:r>
+        <w:commentReference w:id="30"/>
+      </w:r>
+      <w:commentRangeEnd w:id="31"/>
       <w:r>
         <w:rPr>
           <w:rStyle w:val="Refdecomentrio"/>
@@ -18602,9 +18437,9 @@
           <w:noProof w:val="0"/>
           <w:lang w:eastAsia="en-US"/>
         </w:rPr>
-        <w:commentReference w:id="30"/>
-      </w:r>
-      <w:commentRangeEnd w:id="31"/>
+        <w:commentReference w:id="31"/>
+      </w:r>
+      <w:commentRangeEnd w:id="32"/>
       <w:r>
         <w:rPr>
           <w:rStyle w:val="Refdecomentrio"/>
@@ -18613,9 +18448,9 @@
           <w:noProof w:val="0"/>
           <w:lang w:eastAsia="en-US"/>
         </w:rPr>
-        <w:commentReference w:id="31"/>
-      </w:r>
-      <w:bookmarkEnd w:id="28"/>
+        <w:commentReference w:id="32"/>
+      </w:r>
+      <w:bookmarkEnd w:id="29"/>
     </w:p>
     <w:p>
       <w:pPr>
@@ -18673,32 +18508,22 @@
       <w:pPr>
         <w:pStyle w:val="Legendafigura"/>
       </w:pPr>
-      <w:bookmarkStart w:id="32" w:name="_Toc181818054"/>
+      <w:bookmarkStart w:id="33" w:name="_Toc181818054"/>
       <w:r>
         <w:t xml:space="preserve">Figura </w:t>
       </w:r>
-      <w:r>
-        <w:fldChar w:fldCharType="begin"/>
-      </w:r>
-      <w:r>
-        <w:instrText xml:space="preserve"> SEQ Figura \* ARABIC </w:instrText>
-      </w:r>
-      <w:r>
-        <w:fldChar w:fldCharType="separate"/>
-      </w:r>
-      <w:r>
-        <w:rPr>
-          <w:noProof/>
-        </w:rPr>
-        <w:t>3</w:t>
-      </w:r>
-      <w:r>
-        <w:fldChar w:fldCharType="end"/>
-      </w:r>
+      <w:fldSimple w:instr=" SEQ Figura \* ARABIC ">
+        <w:r>
+          <w:rPr>
+            <w:noProof/>
+          </w:rPr>
+          <w:t>3</w:t>
+        </w:r>
+      </w:fldSimple>
       <w:r>
         <w:t xml:space="preserve"> - Diagrama de Entidade Relacionamento (DER)</w:t>
       </w:r>
-      <w:bookmarkEnd w:id="32"/>
+      <w:bookmarkEnd w:id="33"/>
     </w:p>
     <w:p>
       <w:pPr>
@@ -18749,7 +18574,7 @@
           <w:szCs w:val="24"/>
         </w:rPr>
       </w:pPr>
-      <w:bookmarkStart w:id="33" w:name="_Toc181820279"/>
+      <w:bookmarkStart w:id="34" w:name="_Toc181820279"/>
       <w:r>
         <w:rPr>
           <w:sz w:val="24"/>
@@ -18778,7 +18603,7 @@
         </w:rPr>
         <w:t>Lógico</w:t>
       </w:r>
-      <w:bookmarkEnd w:id="33"/>
+      <w:bookmarkEnd w:id="34"/>
     </w:p>
     <w:p>
       <w:pPr>
@@ -18841,32 +18666,22 @@
           <w:color w:val="833C0B" w:themeColor="accent2" w:themeShade="80"/>
         </w:rPr>
       </w:pPr>
-      <w:bookmarkStart w:id="34" w:name="_Toc181818055"/>
+      <w:bookmarkStart w:id="35" w:name="_Toc181818055"/>
       <w:r>
         <w:t xml:space="preserve">Figura </w:t>
       </w:r>
-      <w:r>
-        <w:fldChar w:fldCharType="begin"/>
-      </w:r>
-      <w:r>
-        <w:instrText xml:space="preserve"> SEQ Figura \* ARABIC </w:instrText>
-      </w:r>
-      <w:r>
-        <w:fldChar w:fldCharType="separate"/>
-      </w:r>
-      <w:r>
-        <w:rPr>
-          <w:noProof/>
-        </w:rPr>
-        <w:t>4</w:t>
-      </w:r>
-      <w:r>
-        <w:fldChar w:fldCharType="end"/>
-      </w:r>
+      <w:fldSimple w:instr=" SEQ Figura \* ARABIC ">
+        <w:r>
+          <w:rPr>
+            <w:noProof/>
+          </w:rPr>
+          <w:t>4</w:t>
+        </w:r>
+      </w:fldSimple>
       <w:r>
         <w:t xml:space="preserve"> - Modelo Lógico</w:t>
       </w:r>
-      <w:bookmarkEnd w:id="34"/>
+      <w:bookmarkEnd w:id="35"/>
     </w:p>
     <w:p>
       <w:pPr>
@@ -18884,11 +18699,11 @@
       <w:pPr>
         <w:pStyle w:val="Ttulo2"/>
       </w:pPr>
-      <w:bookmarkStart w:id="35" w:name="_Toc181820280"/>
+      <w:bookmarkStart w:id="36" w:name="_Toc181820280"/>
       <w:r>
         <w:t>Diagrama de Classe</w:t>
       </w:r>
-      <w:bookmarkEnd w:id="35"/>
+      <w:bookmarkEnd w:id="36"/>
     </w:p>
     <w:p>
       <w:pPr>
@@ -18946,42 +18761,32 @@
       <w:pPr>
         <w:pStyle w:val="Legendafigura"/>
       </w:pPr>
-      <w:bookmarkStart w:id="36" w:name="_Toc181818056"/>
+      <w:bookmarkStart w:id="37" w:name="_Toc181818056"/>
       <w:r>
         <w:t xml:space="preserve">Figura </w:t>
       </w:r>
-      <w:r>
-        <w:fldChar w:fldCharType="begin"/>
-      </w:r>
-      <w:r>
-        <w:instrText xml:space="preserve"> SEQ Figura \* ARABIC </w:instrText>
-      </w:r>
-      <w:r>
-        <w:fldChar w:fldCharType="separate"/>
-      </w:r>
-      <w:r>
-        <w:rPr>
-          <w:noProof/>
-        </w:rPr>
-        <w:t>5</w:t>
-      </w:r>
-      <w:r>
-        <w:fldChar w:fldCharType="end"/>
-      </w:r>
+      <w:fldSimple w:instr=" SEQ Figura \* ARABIC ">
+        <w:r>
+          <w:rPr>
+            <w:noProof/>
+          </w:rPr>
+          <w:t>5</w:t>
+        </w:r>
+      </w:fldSimple>
       <w:r>
         <w:t xml:space="preserve"> - Diagrama de Classes</w:t>
       </w:r>
-      <w:bookmarkEnd w:id="36"/>
+      <w:bookmarkEnd w:id="37"/>
     </w:p>
     <w:p>
       <w:pPr>
         <w:pStyle w:val="Ttulo2"/>
       </w:pPr>
-      <w:bookmarkStart w:id="37" w:name="_Toc181820281"/>
+      <w:bookmarkStart w:id="38" w:name="_Toc181820281"/>
       <w:r>
         <w:t>Diagrama de Atividades</w:t>
       </w:r>
-      <w:bookmarkEnd w:id="37"/>
+      <w:bookmarkEnd w:id="38"/>
     </w:p>
     <w:p>
       <w:pPr>
@@ -19043,24 +18848,14 @@
       <w:r>
         <w:t xml:space="preserve">Figura </w:t>
       </w:r>
-      <w:r>
-        <w:fldChar w:fldCharType="begin"/>
-      </w:r>
-      <w:r>
-        <w:instrText xml:space="preserve"> SEQ Figura \* ARABIC </w:instrText>
-      </w:r>
-      <w:r>
-        <w:fldChar w:fldCharType="separate"/>
-      </w:r>
-      <w:r>
-        <w:rPr>
-          <w:noProof/>
-        </w:rPr>
-        <w:t>6</w:t>
-      </w:r>
-      <w:r>
-        <w:fldChar w:fldCharType="end"/>
-      </w:r>
+      <w:fldSimple w:instr=" SEQ Figura \* ARABIC ">
+        <w:r>
+          <w:rPr>
+            <w:noProof/>
+          </w:rPr>
+          <w:t>6</w:t>
+        </w:r>
+      </w:fldSimple>
       <w:r>
         <w:t xml:space="preserve"> - Diagrama de Atividade "Adicionar Reclamação"</w:t>
       </w:r>
@@ -19125,24 +18920,14 @@
       <w:r>
         <w:t xml:space="preserve">Figura </w:t>
       </w:r>
-      <w:r>
-        <w:fldChar w:fldCharType="begin"/>
-      </w:r>
-      <w:r>
-        <w:instrText xml:space="preserve"> SEQ Figura \* ARABIC </w:instrText>
-      </w:r>
-      <w:r>
-        <w:fldChar w:fldCharType="separate"/>
-      </w:r>
-      <w:r>
-        <w:rPr>
-          <w:noProof/>
-        </w:rPr>
-        <w:t>7</w:t>
-      </w:r>
-      <w:r>
-        <w:fldChar w:fldCharType="end"/>
-      </w:r>
+      <w:fldSimple w:instr=" SEQ Figura \* ARABIC ">
+        <w:r>
+          <w:rPr>
+            <w:noProof/>
+          </w:rPr>
+          <w:t>7</w:t>
+        </w:r>
+      </w:fldSimple>
       <w:r>
         <w:t xml:space="preserve"> - Diagrama de Atividades "Comentários"</w:t>
       </w:r>
@@ -19151,11 +18936,11 @@
       <w:pPr>
         <w:pStyle w:val="Ttulo2"/>
       </w:pPr>
-      <w:bookmarkStart w:id="38" w:name="_Toc181820282"/>
+      <w:bookmarkStart w:id="39" w:name="_Toc181820282"/>
       <w:r>
         <w:t>Diagrama de Sequência</w:t>
       </w:r>
-      <w:bookmarkEnd w:id="38"/>
+      <w:bookmarkEnd w:id="39"/>
     </w:p>
     <w:p>
       <w:pPr>
@@ -19216,24 +19001,14 @@
       <w:r>
         <w:t xml:space="preserve">Figura </w:t>
       </w:r>
-      <w:r>
-        <w:fldChar w:fldCharType="begin"/>
-      </w:r>
-      <w:r>
-        <w:instrText xml:space="preserve"> SEQ Figura \* ARABIC </w:instrText>
-      </w:r>
-      <w:r>
-        <w:fldChar w:fldCharType="separate"/>
-      </w:r>
-      <w:r>
-        <w:rPr>
-          <w:noProof/>
-        </w:rPr>
-        <w:t>8</w:t>
-      </w:r>
-      <w:r>
-        <w:fldChar w:fldCharType="end"/>
-      </w:r>
+      <w:fldSimple w:instr=" SEQ Figura \* ARABIC ">
+        <w:r>
+          <w:rPr>
+            <w:noProof/>
+          </w:rPr>
+          <w:t>8</w:t>
+        </w:r>
+      </w:fldSimple>
       <w:r>
         <w:t xml:space="preserve"> - Diagrama de Sequência "</w:t>
       </w:r>
@@ -19250,11 +19025,11 @@
       <w:pPr>
         <w:pStyle w:val="Ttulo2"/>
       </w:pPr>
-      <w:bookmarkStart w:id="39" w:name="_Toc181820283"/>
+      <w:bookmarkStart w:id="40" w:name="_Toc181820283"/>
       <w:r>
         <w:t>Interfaces com o usuário</w:t>
       </w:r>
-      <w:bookmarkEnd w:id="39"/>
+      <w:bookmarkEnd w:id="40"/>
     </w:p>
     <w:p>
       <w:pPr>
@@ -19313,77 +19088,77 @@
       <w:pPr>
         <w:pStyle w:val="Ttulo1"/>
       </w:pPr>
-      <w:bookmarkStart w:id="40" w:name="_Toc181820284"/>
+      <w:bookmarkStart w:id="41" w:name="_Toc181820284"/>
       <w:r>
         <w:t>ESTRATÉGIA</w:t>
       </w:r>
       <w:r>
         <w:t xml:space="preserve"> DE TESTES</w:t>
-      </w:r>
-      <w:bookmarkEnd w:id="40"/>
-    </w:p>
-    <w:p>
-      <w:pPr>
-        <w:rPr>
-          <w:color w:val="FF0000"/>
-          <w:lang w:eastAsia="pt-BR"/>
-        </w:rPr>
-      </w:pPr>
-      <w:r>
-        <w:rPr>
-          <w:color w:val="FF0000"/>
-          <w:lang w:eastAsia="pt-BR"/>
-        </w:rPr>
-        <w:t>Explicar o plano e se foi utilizada alguma f</w:t>
-      </w:r>
-      <w:r>
-        <w:rPr>
-          <w:color w:val="FF0000"/>
-          <w:lang w:eastAsia="pt-BR"/>
-        </w:rPr>
-        <w:t xml:space="preserve">erramenta de </w:t>
-      </w:r>
-      <w:r>
-        <w:rPr>
-          <w:color w:val="FF0000"/>
-          <w:lang w:eastAsia="pt-BR"/>
-        </w:rPr>
-        <w:t>t</w:t>
-      </w:r>
-      <w:r>
-        <w:rPr>
-          <w:color w:val="FF0000"/>
-          <w:lang w:eastAsia="pt-BR"/>
-        </w:rPr>
-        <w:t>estes</w:t>
-      </w:r>
-      <w:r>
-        <w:rPr>
-          <w:color w:val="FF0000"/>
-          <w:lang w:eastAsia="pt-BR"/>
-        </w:rPr>
-        <w:t>.</w:t>
-      </w:r>
-    </w:p>
-    <w:p>
-      <w:pPr>
-        <w:rPr>
-          <w:lang w:eastAsia="pt-BR"/>
-        </w:rPr>
-      </w:pPr>
-    </w:p>
-    <w:p>
-      <w:pPr>
-        <w:pStyle w:val="Ttulo1"/>
-      </w:pPr>
-      <w:bookmarkStart w:id="41" w:name="_Toc181820285"/>
-      <w:r>
-        <w:t>IMPLANTAÇÃO</w:t>
       </w:r>
       <w:bookmarkEnd w:id="41"/>
     </w:p>
     <w:p>
       <w:pPr>
+        <w:rPr>
+          <w:color w:val="FF0000"/>
+          <w:lang w:eastAsia="pt-BR"/>
+        </w:rPr>
+      </w:pPr>
+      <w:r>
+        <w:rPr>
+          <w:color w:val="FF0000"/>
+          <w:lang w:eastAsia="pt-BR"/>
+        </w:rPr>
+        <w:t>Explicar o plano e se foi utilizada alguma f</w:t>
+      </w:r>
+      <w:r>
+        <w:rPr>
+          <w:color w:val="FF0000"/>
+          <w:lang w:eastAsia="pt-BR"/>
+        </w:rPr>
+        <w:t xml:space="preserve">erramenta de </w:t>
+      </w:r>
+      <w:r>
+        <w:rPr>
+          <w:color w:val="FF0000"/>
+          <w:lang w:eastAsia="pt-BR"/>
+        </w:rPr>
+        <w:t>t</w:t>
+      </w:r>
+      <w:r>
+        <w:rPr>
+          <w:color w:val="FF0000"/>
+          <w:lang w:eastAsia="pt-BR"/>
+        </w:rPr>
+        <w:t>estes</w:t>
+      </w:r>
+      <w:r>
+        <w:rPr>
+          <w:color w:val="FF0000"/>
+          <w:lang w:eastAsia="pt-BR"/>
+        </w:rPr>
+        <w:t>.</w:t>
+      </w:r>
+    </w:p>
+    <w:p>
+      <w:pPr>
+        <w:rPr>
+          <w:lang w:eastAsia="pt-BR"/>
+        </w:rPr>
+      </w:pPr>
+    </w:p>
+    <w:p>
+      <w:pPr>
+        <w:pStyle w:val="Ttulo1"/>
+      </w:pPr>
+      <w:bookmarkStart w:id="42" w:name="_Toc181820285"/>
+      <w:r>
+        <w:t>IMPLANTAÇÃO</w:t>
+      </w:r>
+      <w:bookmarkEnd w:id="42"/>
+    </w:p>
+    <w:p>
+      <w:pPr>
         <w:spacing w:before="0" w:line="259" w:lineRule="auto"/>
         <w:ind w:left="360" w:firstLine="0"/>
         <w:jc w:val="left"/>
@@ -19430,12 +19205,12 @@
           <w:iCs w:val="0"/>
         </w:rPr>
       </w:pPr>
-      <w:bookmarkStart w:id="42" w:name="_Toc181820286"/>
+      <w:bookmarkStart w:id="43" w:name="_Toc181820286"/>
       <w:r>
         <w:lastRenderedPageBreak/>
         <w:t>REFERÊNCIAS</w:t>
       </w:r>
-      <w:bookmarkEnd w:id="42"/>
+      <w:bookmarkEnd w:id="43"/>
     </w:p>
     <w:p>
       <w:pPr>
@@ -19673,16 +19448,15 @@
           <w:szCs w:val="24"/>
         </w:rPr>
         <w:tab/>
-        <w:t xml:space="preserve">É </w:t>
-      </w:r>
-      <w:bookmarkStart w:id="43" w:name="_GoBack"/>
+        <w:t xml:space="preserve">É opcional – São documentos de agregados à obra para fins de apoio à argumentação. Nesta parte são </w:t>
+      </w:r>
       <w:r>
         <w:rPr>
           <w:rFonts w:cs="Arial"/>
           <w:color w:val="833C0B" w:themeColor="accent2" w:themeShade="80"/>
           <w:szCs w:val="24"/>
         </w:rPr>
-        <w:t xml:space="preserve">opcional – São documentos de agregados à obra para fins de apoio à argumentação. Nesta parte são </w:t>
+        <w:t>incluídos</w:t>
       </w:r>
       <w:r>
         <w:rPr>
@@ -19690,7 +19464,7 @@
           <w:color w:val="833C0B" w:themeColor="accent2" w:themeShade="80"/>
           <w:szCs w:val="24"/>
         </w:rPr>
-        <w:t>incluídos</w:t>
+        <w:t xml:space="preserve"> os questionários, entrevistas, tabulação de dados, </w:t>
       </w:r>
       <w:r>
         <w:rPr>
@@ -19698,7 +19472,7 @@
           <w:color w:val="833C0B" w:themeColor="accent2" w:themeShade="80"/>
           <w:szCs w:val="24"/>
         </w:rPr>
-        <w:t xml:space="preserve"> os questionários, entrevistas, tabulação de dados, </w:t>
+        <w:t>entre outros</w:t>
       </w:r>
       <w:r>
         <w:rPr>
@@ -19706,17 +19480,8 @@
           <w:color w:val="833C0B" w:themeColor="accent2" w:themeShade="80"/>
           <w:szCs w:val="24"/>
         </w:rPr>
-        <w:t>entre outros</w:t>
-      </w:r>
-      <w:r>
-        <w:rPr>
-          <w:rFonts w:cs="Arial"/>
-          <w:color w:val="833C0B" w:themeColor="accent2" w:themeShade="80"/>
-          <w:szCs w:val="24"/>
-        </w:rPr>
         <w:t>.</w:t>
       </w:r>
-      <w:bookmarkEnd w:id="43"/>
     </w:p>
     <w:p>
       <w:pPr>
@@ -19859,7 +19624,7 @@
 
 <file path=word/comments.xml><?xml version="1.0" encoding="utf-8"?>
 <w:comments xmlns:wpc="http://schemas.microsoft.com/office/word/2010/wordprocessingCanvas" xmlns:cx="http://schemas.microsoft.com/office/drawing/2014/chartex" xmlns:cx1="http://schemas.microsoft.com/office/drawing/2015/9/8/chartex" xmlns:cx2="http://schemas.microsoft.com/office/drawing/2015/10/21/chartex" xmlns:cx3="http://schemas.microsoft.com/office/drawing/2016/5/9/chartex" xmlns:cx4="http://schemas.microsoft.com/office/drawing/2016/5/10/chartex" xmlns:cx5="http://schemas.microsoft.com/office/drawing/2016/5/11/chartex" xmlns:cx6="http://schemas.microsoft.com/office/drawing/2016/5/12/chartex" xmlns:cx7="http://schemas.microsoft.com/office/drawing/2016/5/13/chartex" xmlns:cx8="http://schemas.microsoft.com/office/drawing/2016/5/14/chartex" xmlns:mc="http://schemas.openxmlformats.org/markup-compatibility/2006" xmlns:aink="http://schemas.microsoft.com/office/drawing/2016/ink" xmlns:am3d="http://schemas.microsoft.com/office/drawing/2017/model3d" xmlns:o="urn:schemas-microsoft-com:office:office" xmlns:r="http://schemas.openxmlformats.org/officeDocument/2006/relationships" xmlns:m="http://schemas.openxmlformats.org/officeDocument/2006/math" xmlns:v="urn:schemas-microsoft-com:vml" xmlns:wp14="http://schemas.microsoft.com/office/word/2010/wordprocessingDrawing" xmlns:wp="http://schemas.openxmlformats.org/drawingml/2006/wordprocessingDrawing" xmlns:w10="urn:schemas-microsoft-com:office:word" xmlns:w="http://schemas.openxmlformats.org/wordprocessingml/2006/main" xmlns:w14="http://schemas.microsoft.com/office/word/2010/wordml" xmlns:w15="http://schemas.microsoft.com/office/word/2012/wordml" xmlns:w16cid="http://schemas.microsoft.com/office/word/2016/wordml/cid" xmlns:w16se="http://schemas.microsoft.com/office/word/2015/wordml/symex" xmlns:wpg="http://schemas.microsoft.com/office/word/2010/wordprocessingGroup" xmlns:wpi="http://schemas.microsoft.com/office/word/2010/wordprocessingInk" xmlns:wne="http://schemas.microsoft.com/office/word/2006/wordml" xmlns:wps="http://schemas.microsoft.com/office/word/2010/wordprocessingShape" mc:Ignorable="w14 w15 w16se w16cid wp14">
-  <w:comment w:id="29" w:author="CRISTIANE PALOMAR MERCADO" w:date="2024-10-07T10:44:00Z" w:initials="CM">
+  <w:comment w:id="30" w:author="CRISTIANE PALOMAR MERCADO" w:date="2024-10-07T10:44:00Z" w:initials="CM">
     <w:p>
       <w:r>
         <w:annotationRef/>
@@ -19869,7 +19634,7 @@
       </w:r>
     </w:p>
   </w:comment>
-  <w:comment w:id="30" w:author="MATHEUS AUGUSTO SANTOS GUEFF" w:date="2024-10-09T19:30:00Z" w:initials="MASG">
+  <w:comment w:id="31" w:author="MATHEUS AUGUSTO SANTOS GUEFF" w:date="2024-10-09T19:30:00Z" w:initials="MASG">
     <w:p>
       <w:pPr>
         <w:pStyle w:val="Textodecomentrio"/>
@@ -19886,7 +19651,7 @@
       </w:r>
     </w:p>
   </w:comment>
-  <w:comment w:id="31" w:author="MATHEUS AUGUSTO SANTOS GUEFF" w:date="2024-10-09T19:34:00Z" w:initials="MASG">
+  <w:comment w:id="32" w:author="MATHEUS AUGUSTO SANTOS GUEFF" w:date="2024-10-09T19:34:00Z" w:initials="MASG">
     <w:p>
       <w:pPr>
         <w:pStyle w:val="Textodecomentrio"/>
@@ -25477,12 +25242,14 @@
 </file>
 
 <file path=customXml/item1.xml><?xml version="1.0" encoding="utf-8"?>
-<?mso-contentType ?>
-<FormTemplates xmlns="http://schemas.microsoft.com/sharepoint/v3/contenttype/forms">
-  <Display>DocumentLibraryForm</Display>
-  <Edit>DocumentLibraryForm</Edit>
-  <New>DocumentLibraryForm</New>
-</FormTemplates>
+<p:properties xmlns:p="http://schemas.microsoft.com/office/2006/metadata/properties" xmlns:xsi="http://www.w3.org/2001/XMLSchema-instance" xmlns:pc="http://schemas.microsoft.com/office/infopath/2007/PartnerControls">
+  <documentManagement>
+    <TaxCatchAll xmlns="124d6c43-91dc-49fd-8f48-6ef3092b4abb" xsi:nil="true"/>
+    <lcf76f155ced4ddcb4097134ff3c332f xmlns="743d85a8-0508-4cd2-b8a4-07f7f93bb32e">
+      <Terms xmlns="http://schemas.microsoft.com/office/infopath/2007/PartnerControls"/>
+    </lcf76f155ced4ddcb4097134ff3c332f>
+  </documentManagement>
+</p:properties>
 </file>
 
 <file path=customXml/item2.xml><?xml version="1.0" encoding="utf-8"?>
@@ -25681,14 +25448,12 @@
 </file>
 
 <file path=customXml/item3.xml><?xml version="1.0" encoding="utf-8"?>
-<p:properties xmlns:p="http://schemas.microsoft.com/office/2006/metadata/properties" xmlns:xsi="http://www.w3.org/2001/XMLSchema-instance" xmlns:pc="http://schemas.microsoft.com/office/infopath/2007/PartnerControls">
-  <documentManagement>
-    <TaxCatchAll xmlns="124d6c43-91dc-49fd-8f48-6ef3092b4abb" xsi:nil="true"/>
-    <lcf76f155ced4ddcb4097134ff3c332f xmlns="743d85a8-0508-4cd2-b8a4-07f7f93bb32e">
-      <Terms xmlns="http://schemas.microsoft.com/office/infopath/2007/PartnerControls"/>
-    </lcf76f155ced4ddcb4097134ff3c332f>
-  </documentManagement>
-</p:properties>
+<?mso-contentType ?>
+<FormTemplates xmlns="http://schemas.microsoft.com/sharepoint/v3/contenttype/forms">
+  <Display>DocumentLibraryForm</Display>
+  <Edit>DocumentLibraryForm</Edit>
+  <New>DocumentLibraryForm</New>
+</FormTemplates>
 </file>
 
 <file path=customXml/item4.xml><?xml version="1.0" encoding="utf-8"?>
@@ -25696,9 +25461,12 @@
 </file>
 
 <file path=customXml/itemProps1.xml><?xml version="1.0" encoding="utf-8"?>
-<ds:datastoreItem xmlns:ds="http://schemas.openxmlformats.org/officeDocument/2006/customXml" ds:itemID="{63D20B0B-DD71-4BA9-837E-46CEEE25A42C}">
+<ds:datastoreItem xmlns:ds="http://schemas.openxmlformats.org/officeDocument/2006/customXml" ds:itemID="{B023DE9E-43C2-43A4-B3CF-EAC6079A092F}">
   <ds:schemaRefs>
-    <ds:schemaRef ds:uri="http://schemas.microsoft.com/sharepoint/v3/contenttype/forms"/>
+    <ds:schemaRef ds:uri="http://schemas.microsoft.com/office/2006/metadata/properties"/>
+    <ds:schemaRef ds:uri="http://schemas.microsoft.com/office/infopath/2007/PartnerControls"/>
+    <ds:schemaRef ds:uri="124d6c43-91dc-49fd-8f48-6ef3092b4abb"/>
+    <ds:schemaRef ds:uri="743d85a8-0508-4cd2-b8a4-07f7f93bb32e"/>
   </ds:schemaRefs>
 </ds:datastoreItem>
 </file>
@@ -25723,18 +25491,15 @@
 </file>
 
 <file path=customXml/itemProps3.xml><?xml version="1.0" encoding="utf-8"?>
-<ds:datastoreItem xmlns:ds="http://schemas.openxmlformats.org/officeDocument/2006/customXml" ds:itemID="{B023DE9E-43C2-43A4-B3CF-EAC6079A092F}">
+<ds:datastoreItem xmlns:ds="http://schemas.openxmlformats.org/officeDocument/2006/customXml" ds:itemID="{63D20B0B-DD71-4BA9-837E-46CEEE25A42C}">
   <ds:schemaRefs>
-    <ds:schemaRef ds:uri="http://schemas.microsoft.com/office/2006/metadata/properties"/>
-    <ds:schemaRef ds:uri="http://schemas.microsoft.com/office/infopath/2007/PartnerControls"/>
-    <ds:schemaRef ds:uri="124d6c43-91dc-49fd-8f48-6ef3092b4abb"/>
-    <ds:schemaRef ds:uri="743d85a8-0508-4cd2-b8a4-07f7f93bb32e"/>
+    <ds:schemaRef ds:uri="http://schemas.microsoft.com/sharepoint/v3/contenttype/forms"/>
   </ds:schemaRefs>
 </ds:datastoreItem>
 </file>
 
 <file path=customXml/itemProps4.xml><?xml version="1.0" encoding="utf-8"?>
-<ds:datastoreItem xmlns:ds="http://schemas.openxmlformats.org/officeDocument/2006/customXml" ds:itemID="{86502B24-B442-4775-9E72-4FDD99EE0A9A}">
+<ds:datastoreItem xmlns:ds="http://schemas.openxmlformats.org/officeDocument/2006/customXml" ds:itemID="{737B5127-16A9-463A-9C3D-64A3D9E81094}">
   <ds:schemaRefs>
     <ds:schemaRef ds:uri="http://schemas.openxmlformats.org/officeDocument/2006/bibliography"/>
   </ds:schemaRefs>

</xml_diff>